<commit_message>
Added chance value to the rescaled plots.
</commit_message>
<xml_diff>
--- a/EF_Tasks/WM_grid/WM Grid summary.docx
+++ b/EF_Tasks/WM_grid/WM Grid summary.docx
@@ -9,12 +9,14 @@
           <w:lang w:val="en-GB"/>
         </w:rPr>
       </w:pPr>
+      <w:proofErr w:type="spellStart"/>
       <w:r>
         <w:rPr>
           <w:lang w:val="en-GB"/>
         </w:rPr>
         <w:t>WM_grid</w:t>
       </w:r>
+      <w:proofErr w:type="spellEnd"/>
     </w:p>
     <w:p>
       <w:pPr>
@@ -73,8 +75,16 @@
         <w:rPr>
           <w:lang w:val="de-DE"/>
         </w:rPr>
-        <w:t>127 valid datapoints</w:t>
-      </w:r>
+        <w:t xml:space="preserve">127 valid </w:t>
+      </w:r>
+      <w:proofErr w:type="spellStart"/>
+      <w:r>
+        <w:rPr>
+          <w:lang w:val="de-DE"/>
+        </w:rPr>
+        <w:t>datapoints</w:t>
+      </w:r>
+      <w:proofErr w:type="spellEnd"/>
     </w:p>
     <w:p>
       <w:pPr>
@@ -108,11 +118,15 @@
           <w:numId w:val="18"/>
         </w:numPr>
         <w:rPr>
+          <w:b/>
+          <w:bCs/>
           <w:lang w:val="en-GB"/>
         </w:rPr>
       </w:pPr>
       <w:r>
         <w:rPr>
+          <w:b/>
+          <w:bCs/>
           <w:lang w:val="en-GB"/>
         </w:rPr>
         <w:t>Normally distributed</w:t>
@@ -126,6 +140,8 @@
           <w:numId w:val="18"/>
         </w:numPr>
         <w:rPr>
+          <w:b/>
+          <w:bCs/>
           <w:lang w:val="en-GB"/>
         </w:rPr>
       </w:pPr>
@@ -133,7 +149,29 @@
         <w:rPr>
           <w:lang w:val="en-GB"/>
         </w:rPr>
-        <w:t>Children (across sample all age groups, by mediansplit) perform above chance</w:t>
+        <w:t xml:space="preserve">Children (across sample all age groups, by </w:t>
+      </w:r>
+      <w:proofErr w:type="spellStart"/>
+      <w:r>
+        <w:rPr>
+          <w:lang w:val="en-GB"/>
+        </w:rPr>
+        <w:t>mediansplit</w:t>
+      </w:r>
+      <w:proofErr w:type="spellEnd"/>
+      <w:r>
+        <w:rPr>
+          <w:lang w:val="en-GB"/>
+        </w:rPr>
+        <w:t xml:space="preserve">) perform </w:t>
+      </w:r>
+      <w:r>
+        <w:rPr>
+          <w:b/>
+          <w:bCs/>
+          <w:lang w:val="en-GB"/>
+        </w:rPr>
+        <w:t>above chance</w:t>
       </w:r>
     </w:p>
     <w:p>
@@ -149,9 +187,17 @@
       </w:pPr>
       <w:r>
         <w:rPr>
+          <w:b/>
+          <w:bCs/>
           <w:lang w:val="en-GB"/>
         </w:rPr>
-        <w:t>Age, trial number, and testing location have an effect on the DV</w:t>
+        <w:t xml:space="preserve">Age, trial number, and testing location have an effect </w:t>
+      </w:r>
+      <w:r>
+        <w:rPr>
+          <w:lang w:val="en-GB"/>
+        </w:rPr>
+        <w:t>on the DV</w:t>
       </w:r>
     </w:p>
     <w:p>
@@ -166,18 +212,18 @@
           <w:noProof/>
         </w:rPr>
         <w:drawing>
-          <wp:anchor distT="0" distB="0" distL="114300" distR="114300" simplePos="0" relativeHeight="251699200" behindDoc="0" locked="0" layoutInCell="1" allowOverlap="1" wp14:anchorId="30BAF563" wp14:editId="417EE8C8">
+          <wp:anchor distT="0" distB="0" distL="114300" distR="114300" simplePos="0" relativeHeight="251703296" behindDoc="0" locked="0" layoutInCell="1" allowOverlap="1" wp14:anchorId="1692EEC0" wp14:editId="6CCAD1FB">
             <wp:simplePos x="0" y="0"/>
             <wp:positionH relativeFrom="column">
-              <wp:posOffset>3096895</wp:posOffset>
+              <wp:posOffset>2865120</wp:posOffset>
             </wp:positionH>
             <wp:positionV relativeFrom="paragraph">
-              <wp:posOffset>151765</wp:posOffset>
+              <wp:posOffset>117475</wp:posOffset>
             </wp:positionV>
-            <wp:extent cx="2954204" cy="2141220"/>
+            <wp:extent cx="2618774" cy="1888490"/>
             <wp:effectExtent l="0" t="0" r="0" b="0"/>
             <wp:wrapNone/>
-            <wp:docPr id="36" name="Picture 36"/>
+            <wp:docPr id="44" name="Picture 44"/>
             <wp:cNvGraphicFramePr>
               <a:graphicFrameLocks xmlns:a="http://schemas.openxmlformats.org/drawingml/2006/main" noChangeAspect="1"/>
             </wp:cNvGraphicFramePr>
@@ -185,7 +231,7 @@
               <a:graphicData uri="http://schemas.openxmlformats.org/drawingml/2006/picture">
                 <pic:pic xmlns:pic="http://schemas.openxmlformats.org/drawingml/2006/picture">
                   <pic:nvPicPr>
-                    <pic:cNvPr id="0" name="Picture 5"/>
+                    <pic:cNvPr id="0" name="Picture 7"/>
                     <pic:cNvPicPr>
                       <a:picLocks noChangeAspect="1" noChangeArrowheads="1"/>
                     </pic:cNvPicPr>
@@ -206,7 +252,7 @@
                   <pic:spPr bwMode="auto">
                     <a:xfrm>
                       <a:off x="0" y="0"/>
-                      <a:ext cx="2959968" cy="2145398"/>
+                      <a:ext cx="2618774" cy="1888490"/>
                     </a:xfrm>
                     <a:prstGeom prst="rect">
                       <a:avLst/>
@@ -233,18 +279,18 @@
           <w:noProof/>
         </w:rPr>
         <w:drawing>
-          <wp:anchor distT="0" distB="0" distL="114300" distR="114300" simplePos="0" relativeHeight="251697152" behindDoc="0" locked="0" layoutInCell="1" allowOverlap="1" wp14:anchorId="25AC116D" wp14:editId="1BD37686">
+          <wp:anchor distT="0" distB="0" distL="114300" distR="114300" simplePos="0" relativeHeight="251706368" behindDoc="0" locked="0" layoutInCell="1" allowOverlap="1" wp14:anchorId="1D305FDE" wp14:editId="0BB7799B">
             <wp:simplePos x="0" y="0"/>
             <wp:positionH relativeFrom="column">
-              <wp:posOffset>117475</wp:posOffset>
+              <wp:posOffset>-246380</wp:posOffset>
             </wp:positionH>
             <wp:positionV relativeFrom="paragraph">
-              <wp:posOffset>193675</wp:posOffset>
+              <wp:posOffset>216535</wp:posOffset>
             </wp:positionV>
-            <wp:extent cx="2717656" cy="1969770"/>
-            <wp:effectExtent l="0" t="0" r="6985" b="0"/>
+            <wp:extent cx="2786209" cy="1672590"/>
+            <wp:effectExtent l="0" t="0" r="0" b="3810"/>
             <wp:wrapNone/>
-            <wp:docPr id="27" name="Picture 27"/>
+            <wp:docPr id="46" name="Picture 46"/>
             <wp:cNvGraphicFramePr>
               <a:graphicFrameLocks xmlns:a="http://schemas.openxmlformats.org/drawingml/2006/main" noChangeAspect="1"/>
             </wp:cNvGraphicFramePr>
@@ -252,13 +298,107 @@
               <a:graphicData uri="http://schemas.openxmlformats.org/drawingml/2006/picture">
                 <pic:pic xmlns:pic="http://schemas.openxmlformats.org/drawingml/2006/picture">
                   <pic:nvPicPr>
-                    <pic:cNvPr id="0" name="Picture 3"/>
+                    <pic:cNvPr id="0" name="Picture 8"/>
+                    <pic:cNvPicPr>
+                      <a:picLocks noChangeAspect="1" noChangeArrowheads="1"/>
+                    </pic:cNvPicPr>
+                  </pic:nvPicPr>
+                  <pic:blipFill rotWithShape="1">
+                    <a:blip r:embed="rId8">
+                      <a:extLst>
+                        <a:ext uri="{28A0092B-C50C-407E-A947-70E740481C1C}">
+                          <a14:useLocalDpi xmlns:a14="http://schemas.microsoft.com/office/drawing/2010/main" val="0"/>
+                        </a:ext>
+                      </a:extLst>
+                    </a:blip>
+                    <a:srcRect t="16775"/>
+                    <a:stretch/>
+                  </pic:blipFill>
+                  <pic:spPr bwMode="auto">
+                    <a:xfrm>
+                      <a:off x="0" y="0"/>
+                      <a:ext cx="2786209" cy="1672590"/>
+                    </a:xfrm>
+                    <a:prstGeom prst="rect">
+                      <a:avLst/>
+                    </a:prstGeom>
+                    <a:noFill/>
+                    <a:ln>
+                      <a:noFill/>
+                    </a:ln>
+                    <a:extLst>
+                      <a:ext uri="{53640926-AAD7-44D8-BBD7-CCE9431645EC}">
+                        <a14:shadowObscured xmlns:a14="http://schemas.microsoft.com/office/drawing/2010/main"/>
+                      </a:ext>
+                    </a:extLst>
+                  </pic:spPr>
+                </pic:pic>
+              </a:graphicData>
+            </a:graphic>
+            <wp14:sizeRelH relativeFrom="page">
+              <wp14:pctWidth>0</wp14:pctWidth>
+            </wp14:sizeRelH>
+            <wp14:sizeRelV relativeFrom="page">
+              <wp14:pctHeight>0</wp14:pctHeight>
+            </wp14:sizeRelV>
+          </wp:anchor>
+        </w:drawing>
+      </w:r>
+    </w:p>
+    <w:p>
+      <w:pPr>
+        <w:rPr>
+          <w:rStyle w:val="CommentTok"/>
+          <w:lang w:val="en-GB"/>
+        </w:rPr>
+      </w:pPr>
+    </w:p>
+    <w:p>
+      <w:pPr>
+        <w:rPr>
+          <w:rStyle w:val="CommentTok"/>
+          <w:lang w:val="en-GB"/>
+        </w:rPr>
+      </w:pPr>
+    </w:p>
+    <w:p>
+      <w:pPr>
+        <w:rPr>
+          <w:rStyle w:val="CommentTok"/>
+          <w:lang w:val="en-GB"/>
+        </w:rPr>
+      </w:pPr>
+      <w:r>
+        <w:rPr>
+          <w:noProof/>
+        </w:rPr>
+        <w:drawing>
+          <wp:anchor distT="0" distB="0" distL="114300" distR="114300" simplePos="0" relativeHeight="251710464" behindDoc="0" locked="0" layoutInCell="1" allowOverlap="1" wp14:anchorId="10810AE5" wp14:editId="59022A1E">
+            <wp:simplePos x="0" y="0"/>
+            <wp:positionH relativeFrom="column">
+              <wp:posOffset>3162300</wp:posOffset>
+            </wp:positionH>
+            <wp:positionV relativeFrom="paragraph">
+              <wp:posOffset>1530350</wp:posOffset>
+            </wp:positionV>
+            <wp:extent cx="2962910" cy="2136658"/>
+            <wp:effectExtent l="0" t="0" r="0" b="0"/>
+            <wp:wrapNone/>
+            <wp:docPr id="48" name="Picture 48"/>
+            <wp:cNvGraphicFramePr>
+              <a:graphicFrameLocks xmlns:a="http://schemas.openxmlformats.org/drawingml/2006/main" noChangeAspect="1"/>
+            </wp:cNvGraphicFramePr>
+            <a:graphic xmlns:a="http://schemas.openxmlformats.org/drawingml/2006/main">
+              <a:graphicData uri="http://schemas.openxmlformats.org/drawingml/2006/picture">
+                <pic:pic xmlns:pic="http://schemas.openxmlformats.org/drawingml/2006/picture">
+                  <pic:nvPicPr>
+                    <pic:cNvPr id="0" name="Picture 4"/>
                     <pic:cNvPicPr>
                       <a:picLocks noChangeAspect="1" noChangeArrowheads="1"/>
                     </pic:cNvPicPr>
                   </pic:nvPicPr>
                   <pic:blipFill>
-                    <a:blip r:embed="rId8" cstate="print">
+                    <a:blip r:embed="rId9">
                       <a:extLst>
                         <a:ext uri="{28A0092B-C50C-407E-A947-70E740481C1C}">
                           <a14:useLocalDpi xmlns:a14="http://schemas.microsoft.com/office/drawing/2010/main" val="0"/>
@@ -273,7 +413,7 @@
                   <pic:spPr bwMode="auto">
                     <a:xfrm>
                       <a:off x="0" y="0"/>
-                      <a:ext cx="2721045" cy="1972226"/>
+                      <a:ext cx="2962910" cy="2136658"/>
                     </a:xfrm>
                     <a:prstGeom prst="rect">
                       <a:avLst/>
@@ -295,31 +435,23 @@
           </wp:anchor>
         </w:drawing>
       </w:r>
-    </w:p>
-    <w:p>
-      <w:pPr>
-        <w:rPr>
-          <w:rStyle w:val="CommentTok"/>
-          <w:lang w:val="en-GB"/>
-        </w:rPr>
-      </w:pPr>
       <w:r>
         <w:rPr>
           <w:noProof/>
         </w:rPr>
         <w:drawing>
-          <wp:anchor distT="0" distB="0" distL="114300" distR="114300" simplePos="0" relativeHeight="251703296" behindDoc="0" locked="0" layoutInCell="1" allowOverlap="1" wp14:anchorId="50245001" wp14:editId="4E0DDFBD">
+          <wp:anchor distT="0" distB="0" distL="114300" distR="114300" simplePos="0" relativeHeight="251708416" behindDoc="0" locked="0" layoutInCell="1" allowOverlap="1" wp14:anchorId="6A6FD381" wp14:editId="7375402E">
             <wp:simplePos x="0" y="0"/>
             <wp:positionH relativeFrom="column">
-              <wp:posOffset>3192145</wp:posOffset>
+              <wp:posOffset>22860</wp:posOffset>
             </wp:positionH>
             <wp:positionV relativeFrom="paragraph">
-              <wp:posOffset>2339757</wp:posOffset>
+              <wp:posOffset>1562100</wp:posOffset>
             </wp:positionV>
-            <wp:extent cx="3022541" cy="2190750"/>
-            <wp:effectExtent l="0" t="0" r="6985" b="0"/>
+            <wp:extent cx="2777275" cy="2002790"/>
+            <wp:effectExtent l="0" t="0" r="4445" b="0"/>
             <wp:wrapNone/>
-            <wp:docPr id="38" name="Picture 38"/>
+            <wp:docPr id="47" name="Picture 47"/>
             <wp:cNvGraphicFramePr>
               <a:graphicFrameLocks xmlns:a="http://schemas.openxmlformats.org/drawingml/2006/main" noChangeAspect="1"/>
             </wp:cNvGraphicFramePr>
@@ -327,13 +459,13 @@
               <a:graphicData uri="http://schemas.openxmlformats.org/drawingml/2006/picture">
                 <pic:pic xmlns:pic="http://schemas.openxmlformats.org/drawingml/2006/picture">
                   <pic:nvPicPr>
-                    <pic:cNvPr id="0" name="Picture 8"/>
+                    <pic:cNvPr id="0" name="Picture 3"/>
                     <pic:cNvPicPr>
                       <a:picLocks noChangeAspect="1" noChangeArrowheads="1"/>
                     </pic:cNvPicPr>
                   </pic:nvPicPr>
                   <pic:blipFill>
-                    <a:blip r:embed="rId9">
+                    <a:blip r:embed="rId10">
                       <a:extLst>
                         <a:ext uri="{28A0092B-C50C-407E-A947-70E740481C1C}">
                           <a14:useLocalDpi xmlns:a14="http://schemas.microsoft.com/office/drawing/2010/main" val="0"/>
@@ -348,7 +480,7 @@
                   <pic:spPr bwMode="auto">
                     <a:xfrm>
                       <a:off x="0" y="0"/>
-                      <a:ext cx="3022541" cy="2190750"/>
+                      <a:ext cx="2777275" cy="2002790"/>
                     </a:xfrm>
                     <a:prstGeom prst="rect">
                       <a:avLst/>
@@ -372,21 +504,38 @@
       </w:r>
       <w:r>
         <w:rPr>
+          <w:rFonts w:ascii="Consolas" w:hAnsi="Consolas"/>
+          <w:sz w:val="22"/>
+          <w:lang w:val="en-GB"/>
+        </w:rPr>
+        <w:br w:type="page"/>
+      </w:r>
+    </w:p>
+    <w:p>
+      <w:pPr>
+        <w:rPr>
+          <w:rStyle w:val="VerbatimChar"/>
+          <w:lang w:val="de-DE"/>
+        </w:rPr>
+      </w:pPr>
+      <w:r>
+        <w:rPr>
           <w:noProof/>
         </w:rPr>
+        <w:lastRenderedPageBreak/>
         <w:drawing>
-          <wp:anchor distT="0" distB="0" distL="114300" distR="114300" simplePos="0" relativeHeight="251701248" behindDoc="0" locked="0" layoutInCell="1" allowOverlap="1" wp14:anchorId="1FCF6823" wp14:editId="7F31B970">
+          <wp:anchor distT="0" distB="0" distL="114300" distR="114300" simplePos="0" relativeHeight="251715584" behindDoc="0" locked="0" layoutInCell="1" allowOverlap="1" wp14:anchorId="071D6C6B" wp14:editId="19D1CF77">
             <wp:simplePos x="0" y="0"/>
             <wp:positionH relativeFrom="column">
-              <wp:posOffset>193675</wp:posOffset>
+              <wp:posOffset>34290</wp:posOffset>
             </wp:positionH>
             <wp:positionV relativeFrom="paragraph">
-              <wp:posOffset>2385060</wp:posOffset>
+              <wp:posOffset>2164080</wp:posOffset>
             </wp:positionV>
-            <wp:extent cx="3032760" cy="2198158"/>
-            <wp:effectExtent l="0" t="0" r="0" b="0"/>
+            <wp:extent cx="3389826" cy="2444522"/>
+            <wp:effectExtent l="0" t="0" r="1270" b="0"/>
             <wp:wrapNone/>
-            <wp:docPr id="37" name="Picture 37"/>
+            <wp:docPr id="51" name="Picture 51"/>
             <wp:cNvGraphicFramePr>
               <a:graphicFrameLocks xmlns:a="http://schemas.openxmlformats.org/drawingml/2006/main" noChangeAspect="1"/>
             </wp:cNvGraphicFramePr>
@@ -394,13 +543,13 @@
               <a:graphicData uri="http://schemas.openxmlformats.org/drawingml/2006/picture">
                 <pic:pic xmlns:pic="http://schemas.openxmlformats.org/drawingml/2006/picture">
                   <pic:nvPicPr>
-                    <pic:cNvPr id="0" name="Picture 7"/>
+                    <pic:cNvPr id="0" name="Picture 9"/>
                     <pic:cNvPicPr>
                       <a:picLocks noChangeAspect="1" noChangeArrowheads="1"/>
                     </pic:cNvPicPr>
                   </pic:nvPicPr>
                   <pic:blipFill>
-                    <a:blip r:embed="rId10">
+                    <a:blip r:embed="rId11">
                       <a:extLst>
                         <a:ext uri="{28A0092B-C50C-407E-A947-70E740481C1C}">
                           <a14:useLocalDpi xmlns:a14="http://schemas.microsoft.com/office/drawing/2010/main" val="0"/>
@@ -415,7 +564,7 @@
                   <pic:spPr bwMode="auto">
                     <a:xfrm>
                       <a:off x="0" y="0"/>
-                      <a:ext cx="3043457" cy="2205911"/>
+                      <a:ext cx="3389826" cy="2444522"/>
                     </a:xfrm>
                     <a:prstGeom prst="rect">
                       <a:avLst/>
@@ -439,33 +588,42 @@
       </w:r>
       <w:r>
         <w:rPr>
-          <w:rStyle w:val="CommentTok"/>
-          <w:lang w:val="en-GB"/>
-        </w:rPr>
-        <w:br w:type="page"/>
-      </w:r>
-      <w:r>
-        <w:rPr>
           <w:noProof/>
         </w:rPr>
-        <w:lastRenderedPageBreak/>
         <w:drawing>
-          <wp:inline distT="0" distB="0" distL="0" distR="0" wp14:anchorId="47D8B1AA" wp14:editId="4322C25F">
-            <wp:extent cx="2762250" cy="1977390"/>
-            <wp:effectExtent l="0" t="0" r="0" b="3810"/>
-            <wp:docPr id="39" name="Picture"/>
-            <wp:cNvGraphicFramePr/>
+          <wp:anchor distT="0" distB="0" distL="114300" distR="114300" simplePos="0" relativeHeight="251702272" behindDoc="0" locked="0" layoutInCell="1" allowOverlap="1" wp14:anchorId="36EC49BB" wp14:editId="2AEF7DE1">
+            <wp:simplePos x="0" y="0"/>
+            <wp:positionH relativeFrom="column">
+              <wp:posOffset>3489960</wp:posOffset>
+            </wp:positionH>
+            <wp:positionV relativeFrom="paragraph">
+              <wp:posOffset>-351790</wp:posOffset>
+            </wp:positionV>
+            <wp:extent cx="2682130" cy="1934178"/>
+            <wp:effectExtent l="0" t="0" r="4445" b="9525"/>
+            <wp:wrapNone/>
+            <wp:docPr id="43" name="Picture 43"/>
+            <wp:cNvGraphicFramePr>
+              <a:graphicFrameLocks xmlns:a="http://schemas.openxmlformats.org/drawingml/2006/main" noChangeAspect="1"/>
+            </wp:cNvGraphicFramePr>
             <a:graphic xmlns:a="http://schemas.openxmlformats.org/drawingml/2006/main">
               <a:graphicData uri="http://schemas.openxmlformats.org/drawingml/2006/picture">
                 <pic:pic xmlns:pic="http://schemas.openxmlformats.org/drawingml/2006/picture">
                   <pic:nvPicPr>
-                    <pic:cNvPr id="0" name="Picture" descr="WM-grid-analysis_files/figure-docx/unnamed-chunk-45-1.png"/>
+                    <pic:cNvPr id="0" name="Picture 6"/>
                     <pic:cNvPicPr>
                       <a:picLocks noChangeAspect="1" noChangeArrowheads="1"/>
                     </pic:cNvPicPr>
                   </pic:nvPicPr>
                   <pic:blipFill>
-                    <a:blip r:embed="rId11"/>
+                    <a:blip r:embed="rId12">
+                      <a:extLst>
+                        <a:ext uri="{28A0092B-C50C-407E-A947-70E740481C1C}">
+                          <a14:useLocalDpi xmlns:a14="http://schemas.microsoft.com/office/drawing/2010/main" val="0"/>
+                        </a:ext>
+                      </a:extLst>
+                    </a:blip>
+                    <a:srcRect/>
                     <a:stretch>
                       <a:fillRect/>
                     </a:stretch>
@@ -473,22 +631,26 @@
                   <pic:spPr bwMode="auto">
                     <a:xfrm>
                       <a:off x="0" y="0"/>
-                      <a:ext cx="2762553" cy="1977607"/>
+                      <a:ext cx="2682130" cy="1934178"/>
                     </a:xfrm>
                     <a:prstGeom prst="rect">
                       <a:avLst/>
                     </a:prstGeom>
                     <a:noFill/>
-                    <a:ln w="9525">
+                    <a:ln>
                       <a:noFill/>
-                      <a:headEnd/>
-                      <a:tailEnd/>
                     </a:ln>
                   </pic:spPr>
                 </pic:pic>
               </a:graphicData>
             </a:graphic>
-          </wp:inline>
+            <wp14:sizeRelH relativeFrom="page">
+              <wp14:pctWidth>0</wp14:pctWidth>
+            </wp14:sizeRelH>
+            <wp14:sizeRelV relativeFrom="page">
+              <wp14:pctHeight>0</wp14:pctHeight>
+            </wp14:sizeRelV>
+          </wp:anchor>
         </w:drawing>
       </w:r>
       <w:r>
@@ -496,22 +658,39 @@
           <w:noProof/>
         </w:rPr>
         <w:drawing>
-          <wp:inline distT="0" distB="0" distL="0" distR="0" wp14:anchorId="1276C907" wp14:editId="6D6E9A71">
-            <wp:extent cx="2914650" cy="2628900"/>
-            <wp:effectExtent l="0" t="0" r="0" b="0"/>
-            <wp:docPr id="40" name="Picture"/>
-            <wp:cNvGraphicFramePr/>
+          <wp:anchor distT="0" distB="0" distL="114300" distR="114300" simplePos="0" relativeHeight="251712512" behindDoc="0" locked="0" layoutInCell="1" allowOverlap="1" wp14:anchorId="2CA91A2B" wp14:editId="0C12CC92">
+            <wp:simplePos x="0" y="0"/>
+            <wp:positionH relativeFrom="column">
+              <wp:posOffset>66675</wp:posOffset>
+            </wp:positionH>
+            <wp:positionV relativeFrom="paragraph">
+              <wp:posOffset>-383540</wp:posOffset>
+            </wp:positionV>
+            <wp:extent cx="3035300" cy="2188861"/>
+            <wp:effectExtent l="0" t="0" r="0" b="1905"/>
+            <wp:wrapNone/>
+            <wp:docPr id="49" name="Picture 49"/>
+            <wp:cNvGraphicFramePr>
+              <a:graphicFrameLocks xmlns:a="http://schemas.openxmlformats.org/drawingml/2006/main" noChangeAspect="1"/>
+            </wp:cNvGraphicFramePr>
             <a:graphic xmlns:a="http://schemas.openxmlformats.org/drawingml/2006/main">
               <a:graphicData uri="http://schemas.openxmlformats.org/drawingml/2006/picture">
                 <pic:pic xmlns:pic="http://schemas.openxmlformats.org/drawingml/2006/picture">
                   <pic:nvPicPr>
-                    <pic:cNvPr id="0" name="Picture" descr="WM-grid-analysis_files/figure-docx/unnamed-chunk-70-1.png"/>
+                    <pic:cNvPr id="0" name="Picture 5"/>
                     <pic:cNvPicPr>
                       <a:picLocks noChangeAspect="1" noChangeArrowheads="1"/>
                     </pic:cNvPicPr>
                   </pic:nvPicPr>
                   <pic:blipFill>
-                    <a:blip r:embed="rId12"/>
+                    <a:blip r:embed="rId13">
+                      <a:extLst>
+                        <a:ext uri="{28A0092B-C50C-407E-A947-70E740481C1C}">
+                          <a14:useLocalDpi xmlns:a14="http://schemas.microsoft.com/office/drawing/2010/main" val="0"/>
+                        </a:ext>
+                      </a:extLst>
+                    </a:blip>
+                    <a:srcRect/>
                     <a:stretch>
                       <a:fillRect/>
                     </a:stretch>
@@ -519,32 +698,28 @@
                   <pic:spPr bwMode="auto">
                     <a:xfrm>
                       <a:off x="0" y="0"/>
-                      <a:ext cx="2914975" cy="2629193"/>
+                      <a:ext cx="3035300" cy="2188861"/>
                     </a:xfrm>
                     <a:prstGeom prst="rect">
                       <a:avLst/>
                     </a:prstGeom>
                     <a:noFill/>
-                    <a:ln w="9525">
+                    <a:ln>
                       <a:noFill/>
-                      <a:headEnd/>
-                      <a:tailEnd/>
                     </a:ln>
                   </pic:spPr>
                 </pic:pic>
               </a:graphicData>
             </a:graphic>
-          </wp:inline>
+            <wp14:sizeRelH relativeFrom="page">
+              <wp14:pctWidth>0</wp14:pctWidth>
+            </wp14:sizeRelH>
+            <wp14:sizeRelV relativeFrom="page">
+              <wp14:pctHeight>0</wp14:pctHeight>
+            </wp14:sizeRelV>
+          </wp:anchor>
         </w:drawing>
       </w:r>
-    </w:p>
-    <w:p>
-      <w:pPr>
-        <w:rPr>
-          <w:rStyle w:val="VerbatimChar"/>
-          <w:lang w:val="de-DE"/>
-        </w:rPr>
-      </w:pPr>
       <w:r>
         <w:rPr>
           <w:rStyle w:val="VerbatimChar"/>
@@ -726,7 +901,7 @@
                     </pic:cNvPicPr>
                   </pic:nvPicPr>
                   <pic:blipFill>
-                    <a:blip r:embed="rId13"/>
+                    <a:blip r:embed="rId14"/>
                     <a:stretch>
                       <a:fillRect/>
                     </a:stretch>
@@ -778,7 +953,7 @@
                     </pic:cNvPicPr>
                   </pic:nvPicPr>
                   <pic:blipFill>
-                    <a:blip r:embed="rId14"/>
+                    <a:blip r:embed="rId15"/>
                     <a:stretch>
                       <a:fillRect/>
                     </a:stretch>
@@ -902,7 +1077,7 @@
                     </pic:cNvPicPr>
                   </pic:nvPicPr>
                   <pic:blipFill>
-                    <a:blip r:embed="rId15"/>
+                    <a:blip r:embed="rId16"/>
                     <a:stretch>
                       <a:fillRect/>
                     </a:stretch>
@@ -954,7 +1129,7 @@
                     </pic:cNvPicPr>
                   </pic:nvPicPr>
                   <pic:blipFill>
-                    <a:blip r:embed="rId16"/>
+                    <a:blip r:embed="rId17"/>
                     <a:stretch>
                       <a:fillRect/>
                     </a:stretch>
@@ -1080,7 +1255,7 @@
                     </pic:cNvPicPr>
                   </pic:nvPicPr>
                   <pic:blipFill>
-                    <a:blip r:embed="rId17"/>
+                    <a:blip r:embed="rId18"/>
                     <a:stretch>
                       <a:fillRect/>
                     </a:stretch>
@@ -1132,7 +1307,7 @@
                     </pic:cNvPicPr>
                   </pic:nvPicPr>
                   <pic:blipFill>
-                    <a:blip r:embed="rId18"/>
+                    <a:blip r:embed="rId19"/>
                     <a:stretch>
                       <a:fillRect/>
                     </a:stretch>
@@ -1288,7 +1463,7 @@
                     </pic:cNvPicPr>
                   </pic:nvPicPr>
                   <pic:blipFill>
-                    <a:blip r:embed="rId19"/>
+                    <a:blip r:embed="rId20"/>
                     <a:stretch>
                       <a:fillRect/>
                     </a:stretch>
@@ -1340,7 +1515,7 @@
                     </pic:cNvPicPr>
                   </pic:nvPicPr>
                   <pic:blipFill>
-                    <a:blip r:embed="rId20"/>
+                    <a:blip r:embed="rId21"/>
                     <a:stretch>
                       <a:fillRect/>
                     </a:stretch>
@@ -1493,7 +1668,15 @@
       </w:pPr>
       <w:bookmarkStart w:id="19" w:name="age-mediansplit-by-entire-sample"/>
       <w:r>
-        <w:t>Age mediansplit by entire sample</w:t>
+        <w:t xml:space="preserve">Age </w:t>
+      </w:r>
+      <w:proofErr w:type="spellStart"/>
+      <w:r>
+        <w:t>mediansplit</w:t>
+      </w:r>
+      <w:proofErr w:type="spellEnd"/>
+      <w:r>
+        <w:t xml:space="preserve"> by entire sample</w:t>
       </w:r>
       <w:bookmarkEnd w:id="19"/>
     </w:p>
@@ -1570,7 +1753,7 @@
                     </pic:cNvPicPr>
                   </pic:nvPicPr>
                   <pic:blipFill>
-                    <a:blip r:embed="rId21"/>
+                    <a:blip r:embed="rId22"/>
                     <a:stretch>
                       <a:fillRect/>
                     </a:stretch>
@@ -1622,7 +1805,7 @@
                     </pic:cNvPicPr>
                   </pic:nvPicPr>
                   <pic:blipFill>
-                    <a:blip r:embed="rId22"/>
+                    <a:blip r:embed="rId23"/>
                     <a:stretch>
                       <a:fillRect/>
                     </a:stretch>
@@ -1860,7 +2043,14 @@
         <w:rPr>
           <w:rStyle w:val="NormalTok"/>
         </w:rPr>
-        <w:t>(test.trials</w:t>
+        <w:t>(</w:t>
+      </w:r>
+      <w:proofErr w:type="spellStart"/>
+      <w:r>
+        <w:rPr>
+          <w:rStyle w:val="NormalTok"/>
+        </w:rPr>
+        <w:t>test.trials</w:t>
       </w:r>
       <w:r>
         <w:rPr>
@@ -1872,7 +2062,14 @@
         <w:rPr>
           <w:rStyle w:val="NormalTok"/>
         </w:rPr>
-        <w:t>NrSearchesUntilRewardFound)</w:t>
+        <w:t>NrSearchesUntilRewardFound</w:t>
+      </w:r>
+      <w:proofErr w:type="spellEnd"/>
+      <w:r>
+        <w:rPr>
+          <w:rStyle w:val="NormalTok"/>
+        </w:rPr>
+        <w:t>)</w:t>
       </w:r>
     </w:p>
     <w:p>
@@ -1975,9 +2172,14 @@
       </w:pPr>
       <w:bookmarkStart w:id="28" w:name="by-age-mediansplit"/>
       <w:r>
-        <w:t>By age mediansplit</w:t>
+        <w:t xml:space="preserve">By age </w:t>
+      </w:r>
+      <w:proofErr w:type="spellStart"/>
+      <w:r>
+        <w:t>mediansplit</w:t>
       </w:r>
       <w:bookmarkEnd w:id="28"/>
+      <w:proofErr w:type="spellEnd"/>
     </w:p>
     <w:p>
       <w:pPr>
@@ -2102,9 +2304,14 @@
       </w:pPr>
       <w:bookmarkStart w:id="31" w:name="by-age-mediansplit-1"/>
       <w:r>
-        <w:t>By age mediansplit</w:t>
+        <w:t xml:space="preserve">By age </w:t>
+      </w:r>
+      <w:proofErr w:type="spellStart"/>
+      <w:r>
+        <w:t>mediansplit</w:t>
       </w:r>
       <w:bookmarkEnd w:id="31"/>
+      <w:proofErr w:type="spellEnd"/>
     </w:p>
     <w:p>
       <w:pPr>
@@ -2166,7 +2373,74 @@
           <w:noProof/>
         </w:rPr>
         <w:drawing>
-          <wp:inline distT="0" distB="0" distL="0" distR="0" wp14:anchorId="64F7B01C" wp14:editId="7EE9BF9E">
+          <wp:anchor distT="0" distB="0" distL="114300" distR="114300" simplePos="0" relativeHeight="251704320" behindDoc="0" locked="0" layoutInCell="1" allowOverlap="1" wp14:anchorId="3A6CC05C" wp14:editId="1344DC6E">
+            <wp:simplePos x="0" y="0"/>
+            <wp:positionH relativeFrom="column">
+              <wp:posOffset>3058795</wp:posOffset>
+            </wp:positionH>
+            <wp:positionV relativeFrom="paragraph">
+              <wp:posOffset>177800</wp:posOffset>
+            </wp:positionV>
+            <wp:extent cx="2457450" cy="1772153"/>
+            <wp:effectExtent l="0" t="0" r="0" b="0"/>
+            <wp:wrapNone/>
+            <wp:docPr id="45" name="Picture 45"/>
+            <wp:cNvGraphicFramePr>
+              <a:graphicFrameLocks xmlns:a="http://schemas.openxmlformats.org/drawingml/2006/main" noChangeAspect="1"/>
+            </wp:cNvGraphicFramePr>
+            <a:graphic xmlns:a="http://schemas.openxmlformats.org/drawingml/2006/main">
+              <a:graphicData uri="http://schemas.openxmlformats.org/drawingml/2006/picture">
+                <pic:pic xmlns:pic="http://schemas.openxmlformats.org/drawingml/2006/picture">
+                  <pic:nvPicPr>
+                    <pic:cNvPr id="0" name="Picture 8"/>
+                    <pic:cNvPicPr>
+                      <a:picLocks noChangeAspect="1" noChangeArrowheads="1"/>
+                    </pic:cNvPicPr>
+                  </pic:nvPicPr>
+                  <pic:blipFill>
+                    <a:blip r:embed="rId8">
+                      <a:extLst>
+                        <a:ext uri="{28A0092B-C50C-407E-A947-70E740481C1C}">
+                          <a14:useLocalDpi xmlns:a14="http://schemas.microsoft.com/office/drawing/2010/main" val="0"/>
+                        </a:ext>
+                      </a:extLst>
+                    </a:blip>
+                    <a:srcRect/>
+                    <a:stretch>
+                      <a:fillRect/>
+                    </a:stretch>
+                  </pic:blipFill>
+                  <pic:spPr bwMode="auto">
+                    <a:xfrm>
+                      <a:off x="0" y="0"/>
+                      <a:ext cx="2457450" cy="1772153"/>
+                    </a:xfrm>
+                    <a:prstGeom prst="rect">
+                      <a:avLst/>
+                    </a:prstGeom>
+                    <a:noFill/>
+                    <a:ln>
+                      <a:noFill/>
+                    </a:ln>
+                  </pic:spPr>
+                </pic:pic>
+              </a:graphicData>
+            </a:graphic>
+            <wp14:sizeRelH relativeFrom="page">
+              <wp14:pctWidth>0</wp14:pctWidth>
+            </wp14:sizeRelH>
+            <wp14:sizeRelV relativeFrom="page">
+              <wp14:pctHeight>0</wp14:pctHeight>
+            </wp14:sizeRelV>
+          </wp:anchor>
+        </w:drawing>
+      </w:r>
+      <w:r>
+        <w:rPr>
+          <w:noProof/>
+        </w:rPr>
+        <w:drawing>
+          <wp:inline distT="0" distB="0" distL="0" distR="0" wp14:anchorId="64F7B01C" wp14:editId="162F95EC">
             <wp:extent cx="2674620" cy="2103120"/>
             <wp:effectExtent l="0" t="0" r="0" b="0"/>
             <wp:docPr id="11" name="Picture"/>
@@ -2181,7 +2455,7 @@
                     </pic:cNvPicPr>
                   </pic:nvPicPr>
                   <pic:blipFill>
-                    <a:blip r:embed="rId23"/>
+                    <a:blip r:embed="rId24"/>
                     <a:stretch>
                       <a:fillRect/>
                     </a:stretch>
@@ -2221,22 +2495,30 @@
         <w:pStyle w:val="BodyText"/>
       </w:pPr>
       <w:r>
+        <w:t xml:space="preserve">Original scale                                                                         </w:t>
+      </w:r>
+    </w:p>
+    <w:p>
+      <w:pPr>
+        <w:pStyle w:val="FirstParagraph"/>
+      </w:pPr>
+      <w:r>
         <w:rPr>
           <w:noProof/>
         </w:rPr>
         <w:drawing>
-          <wp:anchor distT="0" distB="0" distL="114300" distR="114300" simplePos="0" relativeHeight="251692032" behindDoc="0" locked="0" layoutInCell="1" allowOverlap="1" wp14:anchorId="1B03ADDC" wp14:editId="26CA3C06">
+          <wp:anchor distT="0" distB="0" distL="114300" distR="114300" simplePos="0" relativeHeight="251696128" behindDoc="0" locked="0" layoutInCell="1" allowOverlap="1" wp14:anchorId="1D61CF79" wp14:editId="58815044">
             <wp:simplePos x="0" y="0"/>
             <wp:positionH relativeFrom="column">
-              <wp:posOffset>3024505</wp:posOffset>
+              <wp:posOffset>3157220</wp:posOffset>
             </wp:positionH>
             <wp:positionV relativeFrom="paragraph">
-              <wp:posOffset>291465</wp:posOffset>
+              <wp:posOffset>170180</wp:posOffset>
             </wp:positionV>
-            <wp:extent cx="2846070" cy="2062844"/>
-            <wp:effectExtent l="0" t="0" r="0" b="0"/>
+            <wp:extent cx="2391591" cy="1724660"/>
+            <wp:effectExtent l="0" t="0" r="8890" b="8890"/>
             <wp:wrapNone/>
-            <wp:docPr id="14" name="Picture 14"/>
+            <wp:docPr id="13" name="Picture 13"/>
             <wp:cNvGraphicFramePr>
               <a:graphicFrameLocks xmlns:a="http://schemas.openxmlformats.org/drawingml/2006/main" noChangeAspect="1"/>
             </wp:cNvGraphicFramePr>
@@ -2244,13 +2526,13 @@
               <a:graphicData uri="http://schemas.openxmlformats.org/drawingml/2006/picture">
                 <pic:pic xmlns:pic="http://schemas.openxmlformats.org/drawingml/2006/picture">
                   <pic:nvPicPr>
-                    <pic:cNvPr id="0" name="Picture 3"/>
+                    <pic:cNvPr id="0" name="Picture 2"/>
                     <pic:cNvPicPr>
                       <a:picLocks noChangeAspect="1" noChangeArrowheads="1"/>
                     </pic:cNvPicPr>
                   </pic:nvPicPr>
                   <pic:blipFill>
-                    <a:blip r:embed="rId8">
+                    <a:blip r:embed="rId7">
                       <a:extLst>
                         <a:ext uri="{28A0092B-C50C-407E-A947-70E740481C1C}">
                           <a14:useLocalDpi xmlns:a14="http://schemas.microsoft.com/office/drawing/2010/main" val="0"/>
@@ -2265,7 +2547,7 @@
                   <pic:spPr bwMode="auto">
                     <a:xfrm>
                       <a:off x="0" y="0"/>
-                      <a:ext cx="2846070" cy="2062844"/>
+                      <a:ext cx="2391591" cy="1724660"/>
                     </a:xfrm>
                     <a:prstGeom prst="rect">
                       <a:avLst/>
@@ -2288,14 +2570,6 @@
         </w:drawing>
       </w:r>
       <w:r>
-        <w:t xml:space="preserve">Original scale                                                                         </w:t>
-      </w:r>
-    </w:p>
-    <w:p>
-      <w:pPr>
-        <w:pStyle w:val="FirstParagraph"/>
-      </w:pPr>
-      <w:r>
         <w:rPr>
           <w:noProof/>
         </w:rPr>
@@ -2315,7 +2589,7 @@
                     </pic:cNvPicPr>
                   </pic:nvPicPr>
                   <pic:blipFill>
-                    <a:blip r:embed="rId24"/>
+                    <a:blip r:embed="rId25"/>
                     <a:stretch>
                       <a:fillRect/>
                     </a:stretch>
@@ -2468,7 +2742,7 @@
                     </pic:cNvPicPr>
                   </pic:nvPicPr>
                   <pic:blipFill rotWithShape="1">
-                    <a:blip r:embed="rId25">
+                    <a:blip r:embed="rId26">
                       <a:extLst>
                         <a:ext uri="{28A0092B-C50C-407E-A947-70E740481C1C}">
                           <a14:useLocalDpi xmlns:a14="http://schemas.microsoft.com/office/drawing/2010/main" val="0"/>
@@ -2538,7 +2812,7 @@
                     </pic:cNvPicPr>
                   </pic:nvPicPr>
                   <pic:blipFill rotWithShape="1">
-                    <a:blip r:embed="rId26">
+                    <a:blip r:embed="rId27">
                       <a:extLst>
                         <a:ext uri="{28A0092B-C50C-407E-A947-70E740481C1C}">
                           <a14:useLocalDpi xmlns:a14="http://schemas.microsoft.com/office/drawing/2010/main" val="0"/>
@@ -2608,7 +2882,7 @@
                     </pic:cNvPicPr>
                   </pic:nvPicPr>
                   <pic:blipFill rotWithShape="1">
-                    <a:blip r:embed="rId27">
+                    <a:blip r:embed="rId28">
                       <a:extLst>
                         <a:ext uri="{28A0092B-C50C-407E-A947-70E740481C1C}">
                           <a14:useLocalDpi xmlns:a14="http://schemas.microsoft.com/office/drawing/2010/main" val="0"/>
@@ -2871,23 +3145,28 @@
       <w:pPr>
         <w:pStyle w:val="FirstParagraph"/>
       </w:pPr>
+    </w:p>
+    <w:p>
+      <w:pPr>
+        <w:pStyle w:val="FirstParagraph"/>
+      </w:pPr>
       <w:r>
         <w:rPr>
           <w:noProof/>
         </w:rPr>
         <w:drawing>
-          <wp:anchor distT="0" distB="0" distL="114300" distR="114300" simplePos="0" relativeHeight="251693056" behindDoc="0" locked="0" layoutInCell="1" allowOverlap="1" wp14:anchorId="13BC230F" wp14:editId="207BFFC2">
+          <wp:anchor distT="0" distB="0" distL="114300" distR="114300" simplePos="0" relativeHeight="251697152" behindDoc="0" locked="0" layoutInCell="1" allowOverlap="1" wp14:anchorId="1F120456" wp14:editId="0B4E8915">
             <wp:simplePos x="0" y="0"/>
             <wp:positionH relativeFrom="column">
-              <wp:posOffset>3253105</wp:posOffset>
+              <wp:posOffset>3350895</wp:posOffset>
             </wp:positionH>
             <wp:positionV relativeFrom="paragraph">
-              <wp:posOffset>382905</wp:posOffset>
+              <wp:posOffset>158115</wp:posOffset>
             </wp:positionV>
-            <wp:extent cx="3032760" cy="2198158"/>
-            <wp:effectExtent l="0" t="0" r="0" b="0"/>
+            <wp:extent cx="2777275" cy="2002790"/>
+            <wp:effectExtent l="0" t="0" r="4445" b="0"/>
             <wp:wrapNone/>
-            <wp:docPr id="17" name="Picture 17"/>
+            <wp:docPr id="15" name="Picture 15"/>
             <wp:cNvGraphicFramePr>
               <a:graphicFrameLocks xmlns:a="http://schemas.openxmlformats.org/drawingml/2006/main" noChangeAspect="1"/>
             </wp:cNvGraphicFramePr>
@@ -2895,13 +3174,13 @@
               <a:graphicData uri="http://schemas.openxmlformats.org/drawingml/2006/picture">
                 <pic:pic xmlns:pic="http://schemas.openxmlformats.org/drawingml/2006/picture">
                   <pic:nvPicPr>
-                    <pic:cNvPr id="0" name="Picture 5"/>
+                    <pic:cNvPr id="0" name="Picture 3"/>
                     <pic:cNvPicPr>
                       <a:picLocks noChangeAspect="1" noChangeArrowheads="1"/>
                     </pic:cNvPicPr>
                   </pic:nvPicPr>
                   <pic:blipFill>
-                    <a:blip r:embed="rId7">
+                    <a:blip r:embed="rId10">
                       <a:extLst>
                         <a:ext uri="{28A0092B-C50C-407E-A947-70E740481C1C}">
                           <a14:useLocalDpi xmlns:a14="http://schemas.microsoft.com/office/drawing/2010/main" val="0"/>
@@ -2916,7 +3195,7 @@
                   <pic:spPr bwMode="auto">
                     <a:xfrm>
                       <a:off x="0" y="0"/>
-                      <a:ext cx="3045077" cy="2207086"/>
+                      <a:ext cx="2777275" cy="2002790"/>
                     </a:xfrm>
                     <a:prstGeom prst="rect">
                       <a:avLst/>
@@ -2938,11 +3217,6 @@
           </wp:anchor>
         </w:drawing>
       </w:r>
-    </w:p>
-    <w:p>
-      <w:pPr>
-        <w:pStyle w:val="FirstParagraph"/>
-      </w:pPr>
       <w:r>
         <w:rPr>
           <w:noProof/>
@@ -2963,7 +3237,7 @@
                     </pic:cNvPicPr>
                   </pic:nvPicPr>
                   <pic:blipFill>
-                    <a:blip r:embed="rId28"/>
+                    <a:blip r:embed="rId29"/>
                     <a:stretch>
                       <a:fillRect/>
                     </a:stretch>
@@ -3001,9 +3275,14 @@
       </w:pPr>
       <w:bookmarkStart w:id="41" w:name="by-mediansplit"/>
       <w:r>
-        <w:t>By mediansplit</w:t>
+        <w:t xml:space="preserve">By </w:t>
+      </w:r>
+      <w:proofErr w:type="spellStart"/>
+      <w:r>
+        <w:t>mediansplit</w:t>
       </w:r>
       <w:bookmarkEnd w:id="41"/>
+      <w:proofErr w:type="spellEnd"/>
     </w:p>
     <w:p>
       <w:pPr>
@@ -3039,7 +3318,7 @@
                     </pic:cNvPicPr>
                   </pic:nvPicPr>
                   <pic:blipFill>
-                    <a:blip r:embed="rId29">
+                    <a:blip r:embed="rId30">
                       <a:extLst>
                         <a:ext uri="{28A0092B-C50C-407E-A947-70E740481C1C}">
                           <a14:useLocalDpi xmlns:a14="http://schemas.microsoft.com/office/drawing/2010/main" val="0"/>
@@ -3106,7 +3385,7 @@
                     </pic:cNvPicPr>
                   </pic:nvPicPr>
                   <pic:blipFill>
-                    <a:blip r:embed="rId30">
+                    <a:blip r:embed="rId31">
                       <a:extLst>
                         <a:ext uri="{28A0092B-C50C-407E-A947-70E740481C1C}">
                           <a14:useLocalDpi xmlns:a14="http://schemas.microsoft.com/office/drawing/2010/main" val="0"/>
@@ -3302,18 +3581,18 @@
           <w:noProof/>
         </w:rPr>
         <w:drawing>
-          <wp:anchor distT="0" distB="0" distL="114300" distR="114300" simplePos="0" relativeHeight="251694080" behindDoc="0" locked="0" layoutInCell="1" allowOverlap="1" wp14:anchorId="19285226" wp14:editId="1435295A">
+          <wp:anchor distT="0" distB="0" distL="114300" distR="114300" simplePos="0" relativeHeight="251698176" behindDoc="0" locked="0" layoutInCell="1" allowOverlap="1" wp14:anchorId="1BA99FBA" wp14:editId="149D71ED">
             <wp:simplePos x="0" y="0"/>
             <wp:positionH relativeFrom="column">
-              <wp:posOffset>3085465</wp:posOffset>
+              <wp:posOffset>3192145</wp:posOffset>
             </wp:positionH>
             <wp:positionV relativeFrom="paragraph">
-              <wp:posOffset>59055</wp:posOffset>
+              <wp:posOffset>90805</wp:posOffset>
             </wp:positionV>
-            <wp:extent cx="3025140" cy="2192635"/>
-            <wp:effectExtent l="0" t="0" r="3810" b="0"/>
+            <wp:extent cx="2962910" cy="2136658"/>
+            <wp:effectExtent l="0" t="0" r="0" b="0"/>
             <wp:wrapNone/>
-            <wp:docPr id="21" name="Picture 21"/>
+            <wp:docPr id="18" name="Picture 18"/>
             <wp:cNvGraphicFramePr>
               <a:graphicFrameLocks xmlns:a="http://schemas.openxmlformats.org/drawingml/2006/main" noChangeAspect="1"/>
             </wp:cNvGraphicFramePr>
@@ -3321,13 +3600,13 @@
               <a:graphicData uri="http://schemas.openxmlformats.org/drawingml/2006/picture">
                 <pic:pic xmlns:pic="http://schemas.openxmlformats.org/drawingml/2006/picture">
                   <pic:nvPicPr>
-                    <pic:cNvPr id="0" name="Picture 7"/>
+                    <pic:cNvPr id="0" name="Picture 4"/>
                     <pic:cNvPicPr>
                       <a:picLocks noChangeAspect="1" noChangeArrowheads="1"/>
                     </pic:cNvPicPr>
                   </pic:nvPicPr>
                   <pic:blipFill>
-                    <a:blip r:embed="rId10">
+                    <a:blip r:embed="rId9">
                       <a:extLst>
                         <a:ext uri="{28A0092B-C50C-407E-A947-70E740481C1C}">
                           <a14:useLocalDpi xmlns:a14="http://schemas.microsoft.com/office/drawing/2010/main" val="0"/>
@@ -3342,7 +3621,7 @@
                   <pic:spPr bwMode="auto">
                     <a:xfrm>
                       <a:off x="0" y="0"/>
-                      <a:ext cx="3025140" cy="2192635"/>
+                      <a:ext cx="2962910" cy="2136658"/>
                     </a:xfrm>
                     <a:prstGeom prst="rect">
                       <a:avLst/>
@@ -3369,7 +3648,7 @@
           <w:noProof/>
         </w:rPr>
         <w:drawing>
-          <wp:inline distT="0" distB="0" distL="0" distR="0" wp14:anchorId="7CE86886" wp14:editId="2D4924A2">
+          <wp:inline distT="0" distB="0" distL="0" distR="0" wp14:anchorId="7CE86886" wp14:editId="5B927218">
             <wp:extent cx="2583180" cy="1950720"/>
             <wp:effectExtent l="0" t="0" r="7620" b="0"/>
             <wp:docPr id="19" name="Picture"/>
@@ -3384,7 +3663,7 @@
                     </pic:cNvPicPr>
                   </pic:nvPicPr>
                   <pic:blipFill>
-                    <a:blip r:embed="rId31"/>
+                    <a:blip r:embed="rId32"/>
                     <a:stretch>
                       <a:fillRect/>
                     </a:stretch>
@@ -3435,8 +3714,8 @@
           <w:noProof/>
         </w:rPr>
         <w:drawing>
-          <wp:inline distT="0" distB="0" distL="0" distR="0" wp14:anchorId="1DE861CD" wp14:editId="42E386E3">
-            <wp:extent cx="2998470" cy="2125980"/>
+          <wp:inline distT="0" distB="0" distL="0" distR="0" wp14:anchorId="1DE861CD" wp14:editId="22DD2FE7">
+            <wp:extent cx="2503170" cy="1737360"/>
             <wp:effectExtent l="0" t="0" r="0" b="0"/>
             <wp:docPr id="20" name="Picture"/>
             <wp:cNvGraphicFramePr/>
@@ -3450,7 +3729,7 @@
                     </pic:cNvPicPr>
                   </pic:nvPicPr>
                   <pic:blipFill>
-                    <a:blip r:embed="rId11"/>
+                    <a:blip r:embed="rId33"/>
                     <a:stretch>
                       <a:fillRect/>
                     </a:stretch>
@@ -3458,7 +3737,7 @@
                   <pic:spPr bwMode="auto">
                     <a:xfrm>
                       <a:off x="0" y="0"/>
-                      <a:ext cx="2998797" cy="2126212"/>
+                      <a:ext cx="2503448" cy="1737553"/>
                     </a:xfrm>
                     <a:prstGeom prst="rect">
                       <a:avLst/>
@@ -3476,6 +3755,83 @@
           </wp:inline>
         </w:drawing>
       </w:r>
+    </w:p>
+    <w:p>
+      <w:pPr>
+        <w:pStyle w:val="BodyText"/>
+      </w:pPr>
+      <w:r>
+        <w:rPr>
+          <w:noProof/>
+        </w:rPr>
+        <w:drawing>
+          <wp:anchor distT="0" distB="0" distL="114300" distR="114300" simplePos="0" relativeHeight="251700224" behindDoc="0" locked="0" layoutInCell="1" allowOverlap="1" wp14:anchorId="683BFEEA" wp14:editId="531F9F29">
+            <wp:simplePos x="0" y="0"/>
+            <wp:positionH relativeFrom="column">
+              <wp:posOffset>-635</wp:posOffset>
+            </wp:positionH>
+            <wp:positionV relativeFrom="paragraph">
+              <wp:posOffset>141605</wp:posOffset>
+            </wp:positionV>
+            <wp:extent cx="2682130" cy="1934178"/>
+            <wp:effectExtent l="0" t="0" r="4445" b="9525"/>
+            <wp:wrapNone/>
+            <wp:docPr id="42" name="Picture 42"/>
+            <wp:cNvGraphicFramePr>
+              <a:graphicFrameLocks xmlns:a="http://schemas.openxmlformats.org/drawingml/2006/main" noChangeAspect="1"/>
+            </wp:cNvGraphicFramePr>
+            <a:graphic xmlns:a="http://schemas.openxmlformats.org/drawingml/2006/main">
+              <a:graphicData uri="http://schemas.openxmlformats.org/drawingml/2006/picture">
+                <pic:pic xmlns:pic="http://schemas.openxmlformats.org/drawingml/2006/picture">
+                  <pic:nvPicPr>
+                    <pic:cNvPr id="0" name="Picture 6"/>
+                    <pic:cNvPicPr>
+                      <a:picLocks noChangeAspect="1" noChangeArrowheads="1"/>
+                    </pic:cNvPicPr>
+                  </pic:nvPicPr>
+                  <pic:blipFill>
+                    <a:blip r:embed="rId12">
+                      <a:extLst>
+                        <a:ext uri="{28A0092B-C50C-407E-A947-70E740481C1C}">
+                          <a14:useLocalDpi xmlns:a14="http://schemas.microsoft.com/office/drawing/2010/main" val="0"/>
+                        </a:ext>
+                      </a:extLst>
+                    </a:blip>
+                    <a:srcRect/>
+                    <a:stretch>
+                      <a:fillRect/>
+                    </a:stretch>
+                  </pic:blipFill>
+                  <pic:spPr bwMode="auto">
+                    <a:xfrm>
+                      <a:off x="0" y="0"/>
+                      <a:ext cx="2682130" cy="1934178"/>
+                    </a:xfrm>
+                    <a:prstGeom prst="rect">
+                      <a:avLst/>
+                    </a:prstGeom>
+                    <a:noFill/>
+                    <a:ln>
+                      <a:noFill/>
+                    </a:ln>
+                  </pic:spPr>
+                </pic:pic>
+              </a:graphicData>
+            </a:graphic>
+            <wp14:sizeRelH relativeFrom="page">
+              <wp14:pctWidth>0</wp14:pctWidth>
+            </wp14:sizeRelH>
+            <wp14:sizeRelV relativeFrom="page">
+              <wp14:pctHeight>0</wp14:pctHeight>
+            </wp14:sizeRelV>
+          </wp:anchor>
+        </w:drawing>
+      </w:r>
+    </w:p>
+    <w:p>
+      <w:pPr>
+        <w:pStyle w:val="BodyText"/>
+      </w:pPr>
     </w:p>
     <w:p>
       <w:pPr>
@@ -3540,7 +3896,7 @@
                     </pic:cNvPicPr>
                   </pic:nvPicPr>
                   <pic:blipFill rotWithShape="1">
-                    <a:blip r:embed="rId32">
+                    <a:blip r:embed="rId34">
                       <a:extLst>
                         <a:ext uri="{28A0092B-C50C-407E-A947-70E740481C1C}">
                           <a14:useLocalDpi xmlns:a14="http://schemas.microsoft.com/office/drawing/2010/main" val="0"/>
@@ -3610,7 +3966,7 @@
                     </pic:cNvPicPr>
                   </pic:nvPicPr>
                   <pic:blipFill rotWithShape="1">
-                    <a:blip r:embed="rId33">
+                    <a:blip r:embed="rId35">
                       <a:extLst>
                         <a:ext uri="{28A0092B-C50C-407E-A947-70E740481C1C}">
                           <a14:useLocalDpi xmlns:a14="http://schemas.microsoft.com/office/drawing/2010/main" val="0"/>
@@ -3715,22 +4071,30 @@
         <w:pStyle w:val="FirstParagraph"/>
       </w:pPr>
       <w:r>
+        <w:t>Children in Edinburgh are significantly better than children in Fife, one-sided t-test, t(109.5) = -1.66, p = .05.</w:t>
+      </w:r>
+    </w:p>
+    <w:p>
+      <w:pPr>
+        <w:pStyle w:val="FirstParagraph"/>
+      </w:pPr>
+      <w:r>
         <w:rPr>
           <w:noProof/>
         </w:rPr>
         <w:drawing>
-          <wp:anchor distT="0" distB="0" distL="114300" distR="114300" simplePos="0" relativeHeight="251695104" behindDoc="0" locked="0" layoutInCell="1" allowOverlap="1" wp14:anchorId="5E0A8FDD" wp14:editId="1A49A604">
+          <wp:anchor distT="0" distB="0" distL="114300" distR="114300" simplePos="0" relativeHeight="251699200" behindDoc="0" locked="0" layoutInCell="1" allowOverlap="1" wp14:anchorId="24B746FC" wp14:editId="7018C677">
             <wp:simplePos x="0" y="0"/>
             <wp:positionH relativeFrom="column">
-              <wp:posOffset>2927985</wp:posOffset>
+              <wp:posOffset>3127375</wp:posOffset>
             </wp:positionH>
             <wp:positionV relativeFrom="paragraph">
-              <wp:posOffset>540385</wp:posOffset>
+              <wp:posOffset>38100</wp:posOffset>
             </wp:positionV>
-            <wp:extent cx="3283618" cy="2379980"/>
-            <wp:effectExtent l="0" t="0" r="0" b="1270"/>
+            <wp:extent cx="3035300" cy="2188861"/>
+            <wp:effectExtent l="0" t="0" r="0" b="1905"/>
             <wp:wrapNone/>
-            <wp:docPr id="22" name="Picture 22"/>
+            <wp:docPr id="41" name="Picture 41"/>
             <wp:cNvGraphicFramePr>
               <a:graphicFrameLocks xmlns:a="http://schemas.openxmlformats.org/drawingml/2006/main" noChangeAspect="1"/>
             </wp:cNvGraphicFramePr>
@@ -3738,13 +4102,13 @@
               <a:graphicData uri="http://schemas.openxmlformats.org/drawingml/2006/picture">
                 <pic:pic xmlns:pic="http://schemas.openxmlformats.org/drawingml/2006/picture">
                   <pic:nvPicPr>
-                    <pic:cNvPr id="0" name="Picture 8"/>
+                    <pic:cNvPr id="0" name="Picture 5"/>
                     <pic:cNvPicPr>
                       <a:picLocks noChangeAspect="1" noChangeArrowheads="1"/>
                     </pic:cNvPicPr>
                   </pic:nvPicPr>
                   <pic:blipFill>
-                    <a:blip r:embed="rId9">
+                    <a:blip r:embed="rId13">
                       <a:extLst>
                         <a:ext uri="{28A0092B-C50C-407E-A947-70E740481C1C}">
                           <a14:useLocalDpi xmlns:a14="http://schemas.microsoft.com/office/drawing/2010/main" val="0"/>
@@ -3759,7 +4123,7 @@
                   <pic:spPr bwMode="auto">
                     <a:xfrm>
                       <a:off x="0" y="0"/>
-                      <a:ext cx="3283618" cy="2379980"/>
+                      <a:ext cx="3035300" cy="2188861"/>
                     </a:xfrm>
                     <a:prstGeom prst="rect">
                       <a:avLst/>
@@ -3782,14 +4146,6 @@
         </w:drawing>
       </w:r>
       <w:r>
-        <w:t>Children in Edinburgh are significantly better than children in Fife, one-sided t-test, t(109.5) = -1.66, p = .05.</w:t>
-      </w:r>
-    </w:p>
-    <w:p>
-      <w:pPr>
-        <w:pStyle w:val="FirstParagraph"/>
-      </w:pPr>
-      <w:r>
         <w:rPr>
           <w:noProof/>
         </w:rPr>
@@ -3809,7 +4165,7 @@
                     </pic:cNvPicPr>
                   </pic:nvPicPr>
                   <pic:blipFill>
-                    <a:blip r:embed="rId34"/>
+                    <a:blip r:embed="rId36"/>
                     <a:stretch>
                       <a:fillRect/>
                     </a:stretch>
@@ -3876,7 +4232,7 @@
                     </pic:cNvPicPr>
                   </pic:nvPicPr>
                   <pic:blipFill>
-                    <a:blip r:embed="rId35"/>
+                    <a:blip r:embed="rId37"/>
                     <a:stretch>
                       <a:fillRect/>
                     </a:stretch>
@@ -3942,7 +4298,7 @@
                     </pic:cNvPicPr>
                   </pic:nvPicPr>
                   <pic:blipFill>
-                    <a:blip r:embed="rId36"/>
+                    <a:blip r:embed="rId38"/>
                     <a:stretch>
                       <a:fillRect/>
                     </a:stretch>
@@ -3996,18 +4352,28 @@
       <w:pPr>
         <w:pStyle w:val="SourceCode"/>
       </w:pPr>
+      <w:proofErr w:type="spellStart"/>
       <w:r>
         <w:rPr>
           <w:rStyle w:val="NormalTok"/>
         </w:rPr>
-        <w:t>dist&lt;-</w:t>
-      </w:r>
+        <w:t>dist</w:t>
+      </w:r>
+      <w:proofErr w:type="spellEnd"/>
+      <w:r>
+        <w:rPr>
+          <w:rStyle w:val="NormalTok"/>
+        </w:rPr>
+        <w:t>&lt;-</w:t>
+      </w:r>
+      <w:proofErr w:type="spellStart"/>
       <w:r>
         <w:rPr>
           <w:rStyle w:val="KeywordTok"/>
         </w:rPr>
         <w:t>lmer</w:t>
       </w:r>
+      <w:proofErr w:type="spellEnd"/>
       <w:r>
         <w:rPr>
           <w:rStyle w:val="NormalTok"/>
@@ -4026,11 +4392,19 @@
         </w:rPr>
         <w:t xml:space="preserve"> </w:t>
       </w:r>
+      <w:proofErr w:type="spellStart"/>
       <w:r>
         <w:rPr>
           <w:rStyle w:val="NormalTok"/>
         </w:rPr>
-        <w:t xml:space="preserve">z.age </w:t>
+        <w:t>z.age</w:t>
+      </w:r>
+      <w:proofErr w:type="spellEnd"/>
+      <w:r>
+        <w:rPr>
+          <w:rStyle w:val="NormalTok"/>
+        </w:rPr>
+        <w:t xml:space="preserve"> </w:t>
       </w:r>
       <w:r>
         <w:rPr>
@@ -4062,11 +4436,19 @@
         </w:rPr>
         <w:t xml:space="preserve"> </w:t>
       </w:r>
+      <w:proofErr w:type="spellStart"/>
       <w:r>
         <w:rPr>
           <w:rStyle w:val="NormalTok"/>
         </w:rPr>
-        <w:t xml:space="preserve">TestingLocation </w:t>
+        <w:t>TestingLocation</w:t>
+      </w:r>
+      <w:proofErr w:type="spellEnd"/>
+      <w:r>
+        <w:rPr>
+          <w:rStyle w:val="NormalTok"/>
+        </w:rPr>
+        <w:t xml:space="preserve"> </w:t>
       </w:r>
       <w:r>
         <w:rPr>
@@ -4122,11 +4504,19 @@
         </w:rPr>
         <w:t>data=</w:t>
       </w:r>
+      <w:proofErr w:type="spellStart"/>
       <w:r>
         <w:rPr>
           <w:rStyle w:val="NormalTok"/>
         </w:rPr>
-        <w:t xml:space="preserve">test.trials, </w:t>
+        <w:t>test.trials</w:t>
+      </w:r>
+      <w:proofErr w:type="spellEnd"/>
+      <w:r>
+        <w:rPr>
+          <w:rStyle w:val="NormalTok"/>
+        </w:rPr>
+        <w:t xml:space="preserve">, </w:t>
       </w:r>
       <w:r>
         <w:rPr>
@@ -4161,8 +4551,16 @@
         <w:rPr>
           <w:rStyle w:val="VerbatimChar"/>
         </w:rPr>
-        <w:t>## boundary (singular) fit: see ?isSingular</w:t>
-      </w:r>
+        <w:t>## boundary (singular) fit: see ?</w:t>
+      </w:r>
+      <w:proofErr w:type="spellStart"/>
+      <w:r>
+        <w:rPr>
+          <w:rStyle w:val="VerbatimChar"/>
+        </w:rPr>
+        <w:t>isSingular</w:t>
+      </w:r>
+      <w:proofErr w:type="spellEnd"/>
     </w:p>
     <w:p>
       <w:pPr>
@@ -4177,18 +4575,28 @@
       <w:r>
         <w:br/>
       </w:r>
+      <w:proofErr w:type="spellStart"/>
       <w:r>
         <w:rPr>
           <w:rStyle w:val="NormalTok"/>
         </w:rPr>
-        <w:t>dist&lt;-</w:t>
-      </w:r>
+        <w:t>dist</w:t>
+      </w:r>
+      <w:proofErr w:type="spellEnd"/>
+      <w:r>
+        <w:rPr>
+          <w:rStyle w:val="NormalTok"/>
+        </w:rPr>
+        <w:t>&lt;-</w:t>
+      </w:r>
+      <w:proofErr w:type="spellStart"/>
       <w:r>
         <w:rPr>
           <w:rStyle w:val="KeywordTok"/>
         </w:rPr>
         <w:t>lmer</w:t>
       </w:r>
+      <w:proofErr w:type="spellEnd"/>
       <w:r>
         <w:rPr>
           <w:rStyle w:val="NormalTok"/>
@@ -4207,11 +4615,19 @@
         </w:rPr>
         <w:t xml:space="preserve"> </w:t>
       </w:r>
+      <w:proofErr w:type="spellStart"/>
       <w:r>
         <w:rPr>
           <w:rStyle w:val="NormalTok"/>
         </w:rPr>
-        <w:t xml:space="preserve">z.age </w:t>
+        <w:t>z.age</w:t>
+      </w:r>
+      <w:proofErr w:type="spellEnd"/>
+      <w:r>
+        <w:rPr>
+          <w:rStyle w:val="NormalTok"/>
+        </w:rPr>
+        <w:t xml:space="preserve"> </w:t>
       </w:r>
       <w:r>
         <w:rPr>
@@ -4243,11 +4659,19 @@
         </w:rPr>
         <w:t xml:space="preserve"> </w:t>
       </w:r>
+      <w:proofErr w:type="spellStart"/>
       <w:r>
         <w:rPr>
           <w:rStyle w:val="NormalTok"/>
         </w:rPr>
-        <w:t xml:space="preserve">TestingLocation </w:t>
+        <w:t>TestingLocation</w:t>
+      </w:r>
+      <w:proofErr w:type="spellEnd"/>
+      <w:r>
+        <w:rPr>
+          <w:rStyle w:val="NormalTok"/>
+        </w:rPr>
+        <w:t xml:space="preserve"> </w:t>
       </w:r>
       <w:r>
         <w:rPr>
@@ -4339,11 +4763,19 @@
         </w:rPr>
         <w:t>data=</w:t>
       </w:r>
+      <w:proofErr w:type="spellStart"/>
       <w:r>
         <w:rPr>
           <w:rStyle w:val="NormalTok"/>
         </w:rPr>
-        <w:t xml:space="preserve">test.trials, </w:t>
+        <w:t>test.trials</w:t>
+      </w:r>
+      <w:proofErr w:type="spellEnd"/>
+      <w:r>
+        <w:rPr>
+          <w:rStyle w:val="NormalTok"/>
+        </w:rPr>
+        <w:t xml:space="preserve">, </w:t>
       </w:r>
       <w:r>
         <w:rPr>
@@ -4378,8 +4810,16 @@
         <w:rPr>
           <w:rStyle w:val="VerbatimChar"/>
         </w:rPr>
-        <w:t>## boundary (singular) fit: see ?isSingular</w:t>
-      </w:r>
+        <w:t>## boundary (singular) fit: see ?</w:t>
+      </w:r>
+      <w:proofErr w:type="spellStart"/>
+      <w:r>
+        <w:rPr>
+          <w:rStyle w:val="VerbatimChar"/>
+        </w:rPr>
+        <w:t>isSingular</w:t>
+      </w:r>
+      <w:proofErr w:type="spellEnd"/>
     </w:p>
     <w:p>
       <w:pPr>
@@ -4394,18 +4834,28 @@
       <w:pPr>
         <w:pStyle w:val="SourceCode"/>
       </w:pPr>
+      <w:proofErr w:type="spellStart"/>
       <w:r>
         <w:rPr>
           <w:rStyle w:val="NormalTok"/>
         </w:rPr>
-        <w:t>dist&lt;-</w:t>
-      </w:r>
+        <w:t>dist</w:t>
+      </w:r>
+      <w:proofErr w:type="spellEnd"/>
+      <w:r>
+        <w:rPr>
+          <w:rStyle w:val="NormalTok"/>
+        </w:rPr>
+        <w:t>&lt;-</w:t>
+      </w:r>
+      <w:proofErr w:type="spellStart"/>
       <w:r>
         <w:rPr>
           <w:rStyle w:val="KeywordTok"/>
         </w:rPr>
         <w:t>lmer</w:t>
       </w:r>
+      <w:proofErr w:type="spellEnd"/>
       <w:r>
         <w:rPr>
           <w:rStyle w:val="NormalTok"/>
@@ -4424,11 +4874,19 @@
         </w:rPr>
         <w:t xml:space="preserve"> </w:t>
       </w:r>
+      <w:proofErr w:type="spellStart"/>
       <w:r>
         <w:rPr>
           <w:rStyle w:val="NormalTok"/>
         </w:rPr>
-        <w:t xml:space="preserve">z.age </w:t>
+        <w:t>z.age</w:t>
+      </w:r>
+      <w:proofErr w:type="spellEnd"/>
+      <w:r>
+        <w:rPr>
+          <w:rStyle w:val="NormalTok"/>
+        </w:rPr>
+        <w:t xml:space="preserve"> </w:t>
       </w:r>
       <w:r>
         <w:rPr>
@@ -4460,11 +4918,19 @@
         </w:rPr>
         <w:t xml:space="preserve"> </w:t>
       </w:r>
+      <w:proofErr w:type="spellStart"/>
       <w:r>
         <w:rPr>
           <w:rStyle w:val="NormalTok"/>
         </w:rPr>
-        <w:t xml:space="preserve">TestingLocation </w:t>
+        <w:t>TestingLocation</w:t>
+      </w:r>
+      <w:proofErr w:type="spellEnd"/>
+      <w:r>
+        <w:rPr>
+          <w:rStyle w:val="NormalTok"/>
+        </w:rPr>
+        <w:t xml:space="preserve"> </w:t>
       </w:r>
       <w:r>
         <w:rPr>
@@ -4508,11 +4974,19 @@
         </w:rPr>
         <w:t>data=</w:t>
       </w:r>
+      <w:proofErr w:type="spellStart"/>
       <w:r>
         <w:rPr>
           <w:rStyle w:val="NormalTok"/>
         </w:rPr>
-        <w:t xml:space="preserve">test.trials, </w:t>
+        <w:t>test.trials</w:t>
+      </w:r>
+      <w:proofErr w:type="spellEnd"/>
+      <w:r>
+        <w:rPr>
+          <w:rStyle w:val="NormalTok"/>
+        </w:rPr>
+        <w:t xml:space="preserve">, </w:t>
       </w:r>
       <w:r>
         <w:rPr>
@@ -4629,9 +5103,76 @@
           <w:noProof/>
         </w:rPr>
         <w:drawing>
-          <wp:inline distT="0" distB="0" distL="0" distR="0" wp14:anchorId="70D3B30C" wp14:editId="0488D643">
-            <wp:extent cx="4620126" cy="3696101"/>
-            <wp:effectExtent l="0" t="0" r="0" b="0"/>
+          <wp:anchor distT="0" distB="0" distL="114300" distR="114300" simplePos="0" relativeHeight="251713536" behindDoc="0" locked="0" layoutInCell="1" allowOverlap="1" wp14:anchorId="290718F9" wp14:editId="470206E6">
+            <wp:simplePos x="0" y="0"/>
+            <wp:positionH relativeFrom="column">
+              <wp:posOffset>2936875</wp:posOffset>
+            </wp:positionH>
+            <wp:positionV relativeFrom="paragraph">
+              <wp:posOffset>96520</wp:posOffset>
+            </wp:positionV>
+            <wp:extent cx="3389826" cy="2444522"/>
+            <wp:effectExtent l="0" t="0" r="1270" b="0"/>
+            <wp:wrapNone/>
+            <wp:docPr id="50" name="Picture 50"/>
+            <wp:cNvGraphicFramePr>
+              <a:graphicFrameLocks xmlns:a="http://schemas.openxmlformats.org/drawingml/2006/main" noChangeAspect="1"/>
+            </wp:cNvGraphicFramePr>
+            <a:graphic xmlns:a="http://schemas.openxmlformats.org/drawingml/2006/main">
+              <a:graphicData uri="http://schemas.openxmlformats.org/drawingml/2006/picture">
+                <pic:pic xmlns:pic="http://schemas.openxmlformats.org/drawingml/2006/picture">
+                  <pic:nvPicPr>
+                    <pic:cNvPr id="0" name="Picture 9"/>
+                    <pic:cNvPicPr>
+                      <a:picLocks noChangeAspect="1" noChangeArrowheads="1"/>
+                    </pic:cNvPicPr>
+                  </pic:nvPicPr>
+                  <pic:blipFill>
+                    <a:blip r:embed="rId11">
+                      <a:extLst>
+                        <a:ext uri="{28A0092B-C50C-407E-A947-70E740481C1C}">
+                          <a14:useLocalDpi xmlns:a14="http://schemas.microsoft.com/office/drawing/2010/main" val="0"/>
+                        </a:ext>
+                      </a:extLst>
+                    </a:blip>
+                    <a:srcRect/>
+                    <a:stretch>
+                      <a:fillRect/>
+                    </a:stretch>
+                  </pic:blipFill>
+                  <pic:spPr bwMode="auto">
+                    <a:xfrm>
+                      <a:off x="0" y="0"/>
+                      <a:ext cx="3389826" cy="2444522"/>
+                    </a:xfrm>
+                    <a:prstGeom prst="rect">
+                      <a:avLst/>
+                    </a:prstGeom>
+                    <a:noFill/>
+                    <a:ln>
+                      <a:noFill/>
+                    </a:ln>
+                  </pic:spPr>
+                </pic:pic>
+              </a:graphicData>
+            </a:graphic>
+            <wp14:sizeRelH relativeFrom="page">
+              <wp14:pctWidth>0</wp14:pctWidth>
+            </wp14:sizeRelH>
+            <wp14:sizeRelV relativeFrom="page">
+              <wp14:pctHeight>0</wp14:pctHeight>
+            </wp14:sizeRelV>
+          </wp:anchor>
+        </w:drawing>
+      </w:r>
+      <w:r>
+        <w:rPr>
+          <w:noProof/>
+        </w:rPr>
+        <w:drawing>
+          <wp:inline distT="0" distB="0" distL="0" distR="0" wp14:anchorId="70D3B30C" wp14:editId="12765F51">
+            <wp:extent cx="2716530" cy="2907030"/>
+            <wp:effectExtent l="0" t="0" r="7620" b="7620"/>
             <wp:docPr id="26" name="Picture"/>
             <wp:cNvGraphicFramePr/>
             <a:graphic xmlns:a="http://schemas.openxmlformats.org/drawingml/2006/main">
@@ -4644,7 +5185,7 @@
                     </pic:cNvPicPr>
                   </pic:nvPicPr>
                   <pic:blipFill>
-                    <a:blip r:embed="rId37"/>
+                    <a:blip r:embed="rId39"/>
                     <a:stretch>
                       <a:fillRect/>
                     </a:stretch>
@@ -4652,7 +5193,7 @@
                   <pic:spPr bwMode="auto">
                     <a:xfrm>
                       <a:off x="0" y="0"/>
-                      <a:ext cx="4620126" cy="3696101"/>
+                      <a:ext cx="2716826" cy="2907347"/>
                     </a:xfrm>
                     <a:prstGeom prst="rect">
                       <a:avLst/>
@@ -4676,18 +5217,26 @@
         <w:pStyle w:val="BodyText"/>
       </w:pPr>
       <w:r>
+        <w:t xml:space="preserve">Plot, by </w:t>
+      </w:r>
+      <w:proofErr w:type="spellStart"/>
+      <w:r>
+        <w:t>mediansplit</w:t>
+      </w:r>
+      <w:proofErr w:type="spellEnd"/>
+      <w:r>
+        <w:t xml:space="preserve"> age</w:t>
+      </w:r>
+    </w:p>
+    <w:p>
+      <w:pPr>
+        <w:pStyle w:val="FirstParagraph"/>
+      </w:pPr>
+      <w:r>
+        <w:rPr>
+          <w:noProof/>
+        </w:rPr>
         <w:lastRenderedPageBreak/>
-        <w:t>Plot, by mediansplit age</w:t>
-      </w:r>
-    </w:p>
-    <w:p>
-      <w:pPr>
-        <w:pStyle w:val="FirstParagraph"/>
-      </w:pPr>
-      <w:r>
-        <w:rPr>
-          <w:noProof/>
-        </w:rPr>
         <w:drawing>
           <wp:inline distT="0" distB="0" distL="0" distR="0" wp14:anchorId="56D38E9A" wp14:editId="5642EFA6">
             <wp:extent cx="4042410" cy="3211830"/>
@@ -4704,7 +5253,7 @@
                     </pic:cNvPicPr>
                   </pic:nvPicPr>
                   <pic:blipFill>
-                    <a:blip r:embed="rId12"/>
+                    <a:blip r:embed="rId40"/>
                     <a:stretch>
                       <a:fillRect/>
                     </a:stretch>

</xml_diff>

<commit_message>
Added test 3-year-olds vs 4-year-olds
</commit_message>
<xml_diff>
--- a/EF_Tasks/WM_grid/WM Grid summary.docx
+++ b/EF_Tasks/WM_grid/WM Grid summary.docx
@@ -9,14 +9,12 @@
           <w:lang w:val="en-GB"/>
         </w:rPr>
       </w:pPr>
-      <w:proofErr w:type="spellStart"/>
       <w:r>
         <w:rPr>
           <w:lang w:val="en-GB"/>
         </w:rPr>
         <w:t>WM_grid</w:t>
       </w:r>
-      <w:proofErr w:type="spellEnd"/>
     </w:p>
     <w:p>
       <w:pPr>
@@ -75,16 +73,8 @@
         <w:rPr>
           <w:lang w:val="de-DE"/>
         </w:rPr>
-        <w:t xml:space="preserve">127 valid </w:t>
-      </w:r>
-      <w:proofErr w:type="spellStart"/>
-      <w:r>
-        <w:rPr>
-          <w:lang w:val="de-DE"/>
-        </w:rPr>
-        <w:t>datapoints</w:t>
-      </w:r>
-      <w:proofErr w:type="spellEnd"/>
+        <w:t>127 valid datapoints</w:t>
+      </w:r>
     </w:p>
     <w:p>
       <w:pPr>
@@ -149,21 +139,7 @@
         <w:rPr>
           <w:lang w:val="en-GB"/>
         </w:rPr>
-        <w:t xml:space="preserve">Children (across sample all age groups, by </w:t>
-      </w:r>
-      <w:proofErr w:type="spellStart"/>
-      <w:r>
-        <w:rPr>
-          <w:lang w:val="en-GB"/>
-        </w:rPr>
-        <w:t>mediansplit</w:t>
-      </w:r>
-      <w:proofErr w:type="spellEnd"/>
-      <w:r>
-        <w:rPr>
-          <w:lang w:val="en-GB"/>
-        </w:rPr>
-        <w:t xml:space="preserve">) perform </w:t>
+        <w:t xml:space="preserve">Children (across sample all age groups, by mediansplit) perform </w:t>
       </w:r>
       <w:r>
         <w:rPr>
@@ -198,6 +174,30 @@
           <w:lang w:val="en-GB"/>
         </w:rPr>
         <w:t>on the DV</w:t>
+      </w:r>
+    </w:p>
+    <w:p>
+      <w:pPr>
+        <w:pStyle w:val="BodyText"/>
+        <w:numPr>
+          <w:ilvl w:val="1"/>
+          <w:numId w:val="18"/>
+        </w:numPr>
+        <w:rPr>
+          <w:lang w:val="en-GB"/>
+        </w:rPr>
+      </w:pPr>
+      <w:r>
+        <w:rPr>
+          <w:lang w:val="en-GB"/>
+        </w:rPr>
+        <w:t xml:space="preserve">Four-year-olds perform significantly better than 3-year-olds, </w:t>
+      </w:r>
+      <w:r>
+        <w:rPr>
+          <w:lang w:val="en-GB"/>
+        </w:rPr>
+        <w:t>older children were better than younger children</w:t>
       </w:r>
     </w:p>
     <w:p>
@@ -515,7 +515,7 @@
       <w:pPr>
         <w:rPr>
           <w:rStyle w:val="VerbatimChar"/>
-          <w:lang w:val="de-DE"/>
+          <w:lang w:val="en-GB"/>
         </w:rPr>
       </w:pPr>
       <w:r>
@@ -723,7 +723,7 @@
       <w:r>
         <w:rPr>
           <w:rStyle w:val="VerbatimChar"/>
-          <w:lang w:val="de-DE"/>
+          <w:lang w:val="en-GB"/>
         </w:rPr>
         <w:br w:type="page"/>
       </w:r>
@@ -1668,15 +1668,7 @@
       </w:pPr>
       <w:bookmarkStart w:id="19" w:name="age-mediansplit-by-entire-sample"/>
       <w:r>
-        <w:t xml:space="preserve">Age </w:t>
-      </w:r>
-      <w:proofErr w:type="spellStart"/>
-      <w:r>
-        <w:t>mediansplit</w:t>
-      </w:r>
-      <w:proofErr w:type="spellEnd"/>
-      <w:r>
-        <w:t xml:space="preserve"> by entire sample</w:t>
+        <w:t>Age mediansplit by entire sample</w:t>
       </w:r>
       <w:bookmarkEnd w:id="19"/>
     </w:p>
@@ -2043,33 +2035,19 @@
         <w:rPr>
           <w:rStyle w:val="NormalTok"/>
         </w:rPr>
-        <w:t>(</w:t>
-      </w:r>
-      <w:proofErr w:type="spellStart"/>
+        <w:t>(test.trials</w:t>
+      </w:r>
+      <w:r>
+        <w:rPr>
+          <w:rStyle w:val="OperatorTok"/>
+        </w:rPr>
+        <w:t>$</w:t>
+      </w:r>
       <w:r>
         <w:rPr>
           <w:rStyle w:val="NormalTok"/>
         </w:rPr>
-        <w:t>test.trials</w:t>
-      </w:r>
-      <w:r>
-        <w:rPr>
-          <w:rStyle w:val="OperatorTok"/>
-        </w:rPr>
-        <w:t>$</w:t>
-      </w:r>
-      <w:r>
-        <w:rPr>
-          <w:rStyle w:val="NormalTok"/>
-        </w:rPr>
-        <w:t>NrSearchesUntilRewardFound</w:t>
-      </w:r>
-      <w:proofErr w:type="spellEnd"/>
-      <w:r>
-        <w:rPr>
-          <w:rStyle w:val="NormalTok"/>
-        </w:rPr>
-        <w:t>)</w:t>
+        <w:t>NrSearchesUntilRewardFound)</w:t>
       </w:r>
     </w:p>
     <w:p>
@@ -2172,14 +2150,9 @@
       </w:pPr>
       <w:bookmarkStart w:id="28" w:name="by-age-mediansplit"/>
       <w:r>
-        <w:t xml:space="preserve">By age </w:t>
-      </w:r>
-      <w:proofErr w:type="spellStart"/>
-      <w:r>
-        <w:t>mediansplit</w:t>
+        <w:t>By age mediansplit</w:t>
       </w:r>
       <w:bookmarkEnd w:id="28"/>
-      <w:proofErr w:type="spellEnd"/>
     </w:p>
     <w:p>
       <w:pPr>
@@ -2304,14 +2277,9 @@
       </w:pPr>
       <w:bookmarkStart w:id="31" w:name="by-age-mediansplit-1"/>
       <w:r>
-        <w:t xml:space="preserve">By age </w:t>
-      </w:r>
-      <w:proofErr w:type="spellStart"/>
-      <w:r>
-        <w:t>mediansplit</w:t>
+        <w:t>By age mediansplit</w:t>
       </w:r>
       <w:bookmarkEnd w:id="31"/>
-      <w:proofErr w:type="spellEnd"/>
     </w:p>
     <w:p>
       <w:pPr>
@@ -3027,6 +2995,19 @@
     <w:p>
       <w:pPr>
         <w:pStyle w:val="Compact"/>
+      </w:pPr>
+    </w:p>
+    <w:p>
+      <w:pPr>
+        <w:pStyle w:val="Compact"/>
+      </w:pPr>
+      <w:r>
+        <w:t>Four-year-olds perform significantly better than 3-year-olds, t(113,79) = 2.585, p = .011.</w:t>
+      </w:r>
+    </w:p>
+    <w:p>
+      <w:pPr>
+        <w:pStyle w:val="Compact"/>
         <w:ind w:left="480"/>
       </w:pPr>
     </w:p>
@@ -3275,14 +3256,9 @@
       </w:pPr>
       <w:bookmarkStart w:id="41" w:name="by-mediansplit"/>
       <w:r>
-        <w:t xml:space="preserve">By </w:t>
-      </w:r>
-      <w:proofErr w:type="spellStart"/>
-      <w:r>
-        <w:t>mediansplit</w:t>
+        <w:t>By mediansplit</w:t>
       </w:r>
       <w:bookmarkEnd w:id="41"/>
-      <w:proofErr w:type="spellEnd"/>
     </w:p>
     <w:p>
       <w:pPr>
@@ -4352,28 +4328,199 @@
       <w:pPr>
         <w:pStyle w:val="SourceCode"/>
       </w:pPr>
-      <w:proofErr w:type="spellStart"/>
       <w:r>
         <w:rPr>
           <w:rStyle w:val="NormalTok"/>
         </w:rPr>
-        <w:t>dist</w:t>
-      </w:r>
-      <w:proofErr w:type="spellEnd"/>
+        <w:t>dist&lt;-</w:t>
+      </w:r>
+      <w:r>
+        <w:rPr>
+          <w:rStyle w:val="KeywordTok"/>
+        </w:rPr>
+        <w:t>lmer</w:t>
+      </w:r>
       <w:r>
         <w:rPr>
           <w:rStyle w:val="NormalTok"/>
         </w:rPr>
-        <w:t>&lt;-</w:t>
-      </w:r>
-      <w:proofErr w:type="spellStart"/>
+        <w:t xml:space="preserve">(distance_c01 </w:t>
+      </w:r>
+      <w:r>
+        <w:rPr>
+          <w:rStyle w:val="OperatorTok"/>
+        </w:rPr>
+        <w:t>~</w:t>
+      </w:r>
+      <w:r>
+        <w:rPr>
+          <w:rStyle w:val="StringTok"/>
+        </w:rPr>
+        <w:t xml:space="preserve"> </w:t>
+      </w:r>
+      <w:r>
+        <w:rPr>
+          <w:rStyle w:val="NormalTok"/>
+        </w:rPr>
+        <w:t xml:space="preserve">z.age </w:t>
+      </w:r>
+      <w:r>
+        <w:rPr>
+          <w:rStyle w:val="OperatorTok"/>
+        </w:rPr>
+        <w:t>+</w:t>
+      </w:r>
+      <w:r>
+        <w:rPr>
+          <w:rStyle w:val="StringTok"/>
+        </w:rPr>
+        <w:t xml:space="preserve"> </w:t>
+      </w:r>
+      <w:r>
+        <w:rPr>
+          <w:rStyle w:val="NormalTok"/>
+        </w:rPr>
+        <w:t xml:space="preserve">Trial </w:t>
+      </w:r>
+      <w:r>
+        <w:rPr>
+          <w:rStyle w:val="OperatorTok"/>
+        </w:rPr>
+        <w:t>+</w:t>
+      </w:r>
+      <w:r>
+        <w:rPr>
+          <w:rStyle w:val="StringTok"/>
+        </w:rPr>
+        <w:t xml:space="preserve"> </w:t>
+      </w:r>
+      <w:r>
+        <w:rPr>
+          <w:rStyle w:val="NormalTok"/>
+        </w:rPr>
+        <w:t xml:space="preserve">TestingLocation </w:t>
+      </w:r>
+      <w:r>
+        <w:rPr>
+          <w:rStyle w:val="OperatorTok"/>
+        </w:rPr>
+        <w:t>+</w:t>
+      </w:r>
+      <w:r>
+        <w:rPr>
+          <w:rStyle w:val="StringTok"/>
+        </w:rPr>
+        <w:t xml:space="preserve"> </w:t>
+      </w:r>
+      <w:r>
+        <w:rPr>
+          <w:rStyle w:val="NormalTok"/>
+        </w:rPr>
+        <w:t>(</w:t>
+      </w:r>
+      <w:r>
+        <w:rPr>
+          <w:rStyle w:val="DecValTok"/>
+        </w:rPr>
+        <w:t>1</w:t>
+      </w:r>
+      <w:r>
+        <w:rPr>
+          <w:rStyle w:val="OperatorTok"/>
+        </w:rPr>
+        <w:t>+</w:t>
+      </w:r>
+      <w:r>
+        <w:rPr>
+          <w:rStyle w:val="NormalTok"/>
+        </w:rPr>
+        <w:t>Trial</w:t>
+      </w:r>
+      <w:r>
+        <w:rPr>
+          <w:rStyle w:val="OperatorTok"/>
+        </w:rPr>
+        <w:t>|</w:t>
+      </w:r>
+      <w:r>
+        <w:rPr>
+          <w:rStyle w:val="NormalTok"/>
+        </w:rPr>
+        <w:t xml:space="preserve">ID), </w:t>
+      </w:r>
+      <w:r>
+        <w:rPr>
+          <w:rStyle w:val="DataTypeTok"/>
+        </w:rPr>
+        <w:t>data=</w:t>
+      </w:r>
+      <w:r>
+        <w:rPr>
+          <w:rStyle w:val="NormalTok"/>
+        </w:rPr>
+        <w:t xml:space="preserve">test.trials, </w:t>
+      </w:r>
+      <w:r>
+        <w:rPr>
+          <w:rStyle w:val="DataTypeTok"/>
+        </w:rPr>
+        <w:t>REML=</w:t>
+      </w:r>
+      <w:r>
+        <w:rPr>
+          <w:rStyle w:val="OtherTok"/>
+        </w:rPr>
+        <w:t>FALSE</w:t>
+      </w:r>
+      <w:r>
+        <w:rPr>
+          <w:rStyle w:val="NormalTok"/>
+        </w:rPr>
+        <w:t>)</w:t>
+      </w:r>
+      <w:r>
+        <w:rPr>
+          <w:rStyle w:val="CommentTok"/>
+        </w:rPr>
+        <w:t>#singular fit</w:t>
+      </w:r>
+    </w:p>
+    <w:p>
+      <w:pPr>
+        <w:pStyle w:val="SourceCode"/>
+      </w:pPr>
+      <w:r>
+        <w:rPr>
+          <w:rStyle w:val="VerbatimChar"/>
+        </w:rPr>
+        <w:t>## boundary (singular) fit: see ?isSingular</w:t>
+      </w:r>
+    </w:p>
+    <w:p>
+      <w:pPr>
+        <w:pStyle w:val="SourceCode"/>
+      </w:pPr>
+      <w:r>
+        <w:rPr>
+          <w:rStyle w:val="CommentTok"/>
+        </w:rPr>
+        <w:t>#remove correlation</w:t>
+      </w:r>
+      <w:r>
+        <w:br/>
+      </w:r>
+      <w:r>
+        <w:rPr>
+          <w:rStyle w:val="NormalTok"/>
+        </w:rPr>
+        <w:t>dist&lt;-</w:t>
+      </w:r>
       <w:r>
         <w:rPr>
           <w:rStyle w:val="KeywordTok"/>
         </w:rPr>
         <w:t>lmer</w:t>
       </w:r>
-      <w:proofErr w:type="spellEnd"/>
       <w:r>
         <w:rPr>
           <w:rStyle w:val="NormalTok"/>
@@ -4392,22 +4539,50 @@
         </w:rPr>
         <w:t xml:space="preserve"> </w:t>
       </w:r>
-      <w:proofErr w:type="spellStart"/>
       <w:r>
         <w:rPr>
           <w:rStyle w:val="NormalTok"/>
         </w:rPr>
-        <w:t>z.age</w:t>
-      </w:r>
-      <w:proofErr w:type="spellEnd"/>
+        <w:t xml:space="preserve">z.age </w:t>
+      </w:r>
+      <w:r>
+        <w:rPr>
+          <w:rStyle w:val="OperatorTok"/>
+        </w:rPr>
+        <w:t>+</w:t>
+      </w:r>
+      <w:r>
+        <w:rPr>
+          <w:rStyle w:val="StringTok"/>
+        </w:rPr>
+        <w:t xml:space="preserve"> </w:t>
+      </w:r>
       <w:r>
         <w:rPr>
           <w:rStyle w:val="NormalTok"/>
         </w:rPr>
+        <w:t xml:space="preserve">Trial </w:t>
+      </w:r>
+      <w:r>
+        <w:rPr>
+          <w:rStyle w:val="OperatorTok"/>
+        </w:rPr>
+        <w:t>+</w:t>
+      </w:r>
+      <w:r>
+        <w:rPr>
+          <w:rStyle w:val="StringTok"/>
+        </w:rPr>
         <w:t xml:space="preserve"> </w:t>
       </w:r>
       <w:r>
         <w:rPr>
+          <w:rStyle w:val="NormalTok"/>
+        </w:rPr>
+        <w:t xml:space="preserve">TestingLocation </w:t>
+      </w:r>
+      <w:r>
+        <w:rPr>
           <w:rStyle w:val="OperatorTok"/>
         </w:rPr>
         <w:t>+</w:t>
@@ -4422,12 +4597,30 @@
         <w:rPr>
           <w:rStyle w:val="NormalTok"/>
         </w:rPr>
-        <w:t xml:space="preserve">Trial </w:t>
+        <w:t>(</w:t>
+      </w:r>
+      <w:r>
+        <w:rPr>
+          <w:rStyle w:val="DecValTok"/>
+        </w:rPr>
+        <w:t>1</w:t>
       </w:r>
       <w:r>
         <w:rPr>
           <w:rStyle w:val="OperatorTok"/>
         </w:rPr>
+        <w:t>|</w:t>
+      </w:r>
+      <w:r>
+        <w:rPr>
+          <w:rStyle w:val="NormalTok"/>
+        </w:rPr>
+        <w:t xml:space="preserve">ID) </w:t>
+      </w:r>
+      <w:r>
+        <w:rPr>
+          <w:rStyle w:val="OperatorTok"/>
+        </w:rPr>
         <w:t>+</w:t>
       </w:r>
       <w:r>
@@ -4436,104 +4629,70 @@
         </w:rPr>
         <w:t xml:space="preserve"> </w:t>
       </w:r>
-      <w:proofErr w:type="spellStart"/>
       <w:r>
         <w:rPr>
           <w:rStyle w:val="NormalTok"/>
         </w:rPr>
-        <w:t>TestingLocation</w:t>
-      </w:r>
-      <w:proofErr w:type="spellEnd"/>
+        <w:t>(</w:t>
+      </w:r>
+      <w:r>
+        <w:rPr>
+          <w:rStyle w:val="DecValTok"/>
+        </w:rPr>
+        <w:t>0</w:t>
+      </w:r>
+      <w:r>
+        <w:rPr>
+          <w:rStyle w:val="OperatorTok"/>
+        </w:rPr>
+        <w:t>+</w:t>
+      </w:r>
       <w:r>
         <w:rPr>
           <w:rStyle w:val="NormalTok"/>
         </w:rPr>
-        <w:t xml:space="preserve"> </w:t>
+        <w:t>Trial</w:t>
       </w:r>
       <w:r>
         <w:rPr>
           <w:rStyle w:val="OperatorTok"/>
         </w:rPr>
-        <w:t>+</w:t>
-      </w:r>
-      <w:r>
-        <w:rPr>
-          <w:rStyle w:val="StringTok"/>
-        </w:rPr>
-        <w:t xml:space="preserve"> </w:t>
+        <w:t>|</w:t>
       </w:r>
       <w:r>
         <w:rPr>
           <w:rStyle w:val="NormalTok"/>
         </w:rPr>
-        <w:t>(</w:t>
-      </w:r>
-      <w:r>
-        <w:rPr>
-          <w:rStyle w:val="DecValTok"/>
-        </w:rPr>
-        <w:t>1</w:t>
-      </w:r>
-      <w:r>
-        <w:rPr>
-          <w:rStyle w:val="OperatorTok"/>
-        </w:rPr>
-        <w:t>+</w:t>
+        <w:t xml:space="preserve">ID), </w:t>
+      </w:r>
+      <w:r>
+        <w:rPr>
+          <w:rStyle w:val="DataTypeTok"/>
+        </w:rPr>
+        <w:t>data=</w:t>
       </w:r>
       <w:r>
         <w:rPr>
           <w:rStyle w:val="NormalTok"/>
         </w:rPr>
-        <w:t>Trial</w:t>
-      </w:r>
-      <w:r>
-        <w:rPr>
-          <w:rStyle w:val="OperatorTok"/>
-        </w:rPr>
-        <w:t>|</w:t>
+        <w:t xml:space="preserve">test.trials, </w:t>
+      </w:r>
+      <w:r>
+        <w:rPr>
+          <w:rStyle w:val="DataTypeTok"/>
+        </w:rPr>
+        <w:t>REML=</w:t>
+      </w:r>
+      <w:r>
+        <w:rPr>
+          <w:rStyle w:val="OtherTok"/>
+        </w:rPr>
+        <w:t>FALSE</w:t>
       </w:r>
       <w:r>
         <w:rPr>
           <w:rStyle w:val="NormalTok"/>
         </w:rPr>
-        <w:t xml:space="preserve">ID), </w:t>
-      </w:r>
-      <w:r>
-        <w:rPr>
-          <w:rStyle w:val="DataTypeTok"/>
-        </w:rPr>
-        <w:t>data=</w:t>
-      </w:r>
-      <w:proofErr w:type="spellStart"/>
-      <w:r>
-        <w:rPr>
-          <w:rStyle w:val="NormalTok"/>
-        </w:rPr>
-        <w:t>test.trials</w:t>
-      </w:r>
-      <w:proofErr w:type="spellEnd"/>
-      <w:r>
-        <w:rPr>
-          <w:rStyle w:val="NormalTok"/>
-        </w:rPr>
-        <w:t xml:space="preserve">, </w:t>
-      </w:r>
-      <w:r>
-        <w:rPr>
-          <w:rStyle w:val="DataTypeTok"/>
-        </w:rPr>
-        <w:t>REML=</w:t>
-      </w:r>
-      <w:r>
-        <w:rPr>
-          <w:rStyle w:val="OtherTok"/>
-        </w:rPr>
-        <w:t>FALSE</w:t>
-      </w:r>
-      <w:r>
-        <w:rPr>
-          <w:rStyle w:val="NormalTok"/>
-        </w:rPr>
         <w:t>)</w:t>
       </w:r>
       <w:r>
@@ -4551,275 +4710,8 @@
         <w:rPr>
           <w:rStyle w:val="VerbatimChar"/>
         </w:rPr>
-        <w:t>## boundary (singular) fit: see ?</w:t>
-      </w:r>
-      <w:proofErr w:type="spellStart"/>
-      <w:r>
-        <w:rPr>
-          <w:rStyle w:val="VerbatimChar"/>
-        </w:rPr>
-        <w:t>isSingular</w:t>
-      </w:r>
-      <w:proofErr w:type="spellEnd"/>
-    </w:p>
-    <w:p>
-      <w:pPr>
-        <w:pStyle w:val="SourceCode"/>
-      </w:pPr>
-      <w:r>
-        <w:rPr>
-          <w:rStyle w:val="CommentTok"/>
-        </w:rPr>
-        <w:t>#remove correlation</w:t>
-      </w:r>
-      <w:r>
-        <w:br/>
-      </w:r>
-      <w:proofErr w:type="spellStart"/>
-      <w:r>
-        <w:rPr>
-          <w:rStyle w:val="NormalTok"/>
-        </w:rPr>
-        <w:t>dist</w:t>
-      </w:r>
-      <w:proofErr w:type="spellEnd"/>
-      <w:r>
-        <w:rPr>
-          <w:rStyle w:val="NormalTok"/>
-        </w:rPr>
-        <w:t>&lt;-</w:t>
-      </w:r>
-      <w:proofErr w:type="spellStart"/>
-      <w:r>
-        <w:rPr>
-          <w:rStyle w:val="KeywordTok"/>
-        </w:rPr>
-        <w:t>lmer</w:t>
-      </w:r>
-      <w:proofErr w:type="spellEnd"/>
-      <w:r>
-        <w:rPr>
-          <w:rStyle w:val="NormalTok"/>
-        </w:rPr>
-        <w:t xml:space="preserve">(distance_c01 </w:t>
-      </w:r>
-      <w:r>
-        <w:rPr>
-          <w:rStyle w:val="OperatorTok"/>
-        </w:rPr>
-        <w:t>~</w:t>
-      </w:r>
-      <w:r>
-        <w:rPr>
-          <w:rStyle w:val="StringTok"/>
-        </w:rPr>
-        <w:t xml:space="preserve"> </w:t>
-      </w:r>
-      <w:proofErr w:type="spellStart"/>
-      <w:r>
-        <w:rPr>
-          <w:rStyle w:val="NormalTok"/>
-        </w:rPr>
-        <w:t>z.age</w:t>
-      </w:r>
-      <w:proofErr w:type="spellEnd"/>
-      <w:r>
-        <w:rPr>
-          <w:rStyle w:val="NormalTok"/>
-        </w:rPr>
-        <w:t xml:space="preserve"> </w:t>
-      </w:r>
-      <w:r>
-        <w:rPr>
-          <w:rStyle w:val="OperatorTok"/>
-        </w:rPr>
-        <w:t>+</w:t>
-      </w:r>
-      <w:r>
-        <w:rPr>
-          <w:rStyle w:val="StringTok"/>
-        </w:rPr>
-        <w:t xml:space="preserve"> </w:t>
-      </w:r>
-      <w:r>
-        <w:rPr>
-          <w:rStyle w:val="NormalTok"/>
-        </w:rPr>
-        <w:t xml:space="preserve">Trial </w:t>
-      </w:r>
-      <w:r>
-        <w:rPr>
-          <w:rStyle w:val="OperatorTok"/>
-        </w:rPr>
-        <w:t>+</w:t>
-      </w:r>
-      <w:r>
-        <w:rPr>
-          <w:rStyle w:val="StringTok"/>
-        </w:rPr>
-        <w:t xml:space="preserve"> </w:t>
-      </w:r>
-      <w:proofErr w:type="spellStart"/>
-      <w:r>
-        <w:rPr>
-          <w:rStyle w:val="NormalTok"/>
-        </w:rPr>
-        <w:t>TestingLocation</w:t>
-      </w:r>
-      <w:proofErr w:type="spellEnd"/>
-      <w:r>
-        <w:rPr>
-          <w:rStyle w:val="NormalTok"/>
-        </w:rPr>
-        <w:t xml:space="preserve"> </w:t>
-      </w:r>
-      <w:r>
-        <w:rPr>
-          <w:rStyle w:val="OperatorTok"/>
-        </w:rPr>
-        <w:t>+</w:t>
-      </w:r>
-      <w:r>
-        <w:rPr>
-          <w:rStyle w:val="StringTok"/>
-        </w:rPr>
-        <w:t xml:space="preserve"> </w:t>
-      </w:r>
-      <w:r>
-        <w:rPr>
-          <w:rStyle w:val="NormalTok"/>
-        </w:rPr>
-        <w:t>(</w:t>
-      </w:r>
-      <w:r>
-        <w:rPr>
-          <w:rStyle w:val="DecValTok"/>
-        </w:rPr>
-        <w:t>1</w:t>
-      </w:r>
-      <w:r>
-        <w:rPr>
-          <w:rStyle w:val="OperatorTok"/>
-        </w:rPr>
-        <w:t>|</w:t>
-      </w:r>
-      <w:r>
-        <w:rPr>
-          <w:rStyle w:val="NormalTok"/>
-        </w:rPr>
-        <w:t xml:space="preserve">ID) </w:t>
-      </w:r>
-      <w:r>
-        <w:rPr>
-          <w:rStyle w:val="OperatorTok"/>
-        </w:rPr>
-        <w:t>+</w:t>
-      </w:r>
-      <w:r>
-        <w:rPr>
-          <w:rStyle w:val="StringTok"/>
-        </w:rPr>
-        <w:t xml:space="preserve"> </w:t>
-      </w:r>
-      <w:r>
-        <w:rPr>
-          <w:rStyle w:val="NormalTok"/>
-        </w:rPr>
-        <w:t>(</w:t>
-      </w:r>
-      <w:r>
-        <w:rPr>
-          <w:rStyle w:val="DecValTok"/>
-        </w:rPr>
-        <w:t>0</w:t>
-      </w:r>
-      <w:r>
-        <w:rPr>
-          <w:rStyle w:val="OperatorTok"/>
-        </w:rPr>
-        <w:t>+</w:t>
-      </w:r>
-      <w:r>
-        <w:rPr>
-          <w:rStyle w:val="NormalTok"/>
-        </w:rPr>
-        <w:t>Trial</w:t>
-      </w:r>
-      <w:r>
-        <w:rPr>
-          <w:rStyle w:val="OperatorTok"/>
-        </w:rPr>
-        <w:t>|</w:t>
-      </w:r>
-      <w:r>
-        <w:rPr>
-          <w:rStyle w:val="NormalTok"/>
-        </w:rPr>
-        <w:t xml:space="preserve">ID), </w:t>
-      </w:r>
-      <w:r>
-        <w:rPr>
-          <w:rStyle w:val="DataTypeTok"/>
-        </w:rPr>
-        <w:t>data=</w:t>
-      </w:r>
-      <w:proofErr w:type="spellStart"/>
-      <w:r>
-        <w:rPr>
-          <w:rStyle w:val="NormalTok"/>
-        </w:rPr>
-        <w:t>test.trials</w:t>
-      </w:r>
-      <w:proofErr w:type="spellEnd"/>
-      <w:r>
-        <w:rPr>
-          <w:rStyle w:val="NormalTok"/>
-        </w:rPr>
-        <w:t xml:space="preserve">, </w:t>
-      </w:r>
-      <w:r>
-        <w:rPr>
-          <w:rStyle w:val="DataTypeTok"/>
-        </w:rPr>
-        <w:t>REML=</w:t>
-      </w:r>
-      <w:r>
-        <w:rPr>
-          <w:rStyle w:val="OtherTok"/>
-        </w:rPr>
-        <w:t>FALSE</w:t>
-      </w:r>
-      <w:r>
-        <w:rPr>
-          <w:rStyle w:val="NormalTok"/>
-        </w:rPr>
-        <w:t>)</w:t>
-      </w:r>
-      <w:r>
-        <w:rPr>
-          <w:rStyle w:val="CommentTok"/>
-        </w:rPr>
-        <w:t>#singular fit</w:t>
-      </w:r>
-    </w:p>
-    <w:p>
-      <w:pPr>
-        <w:pStyle w:val="SourceCode"/>
-      </w:pPr>
-      <w:r>
-        <w:rPr>
-          <w:rStyle w:val="VerbatimChar"/>
-        </w:rPr>
-        <w:t>## boundary (singular) fit: see ?</w:t>
-      </w:r>
-      <w:proofErr w:type="spellStart"/>
-      <w:r>
-        <w:rPr>
-          <w:rStyle w:val="VerbatimChar"/>
-        </w:rPr>
-        <w:t>isSingular</w:t>
-      </w:r>
-      <w:proofErr w:type="spellEnd"/>
+        <w:t>## boundary (singular) fit: see ?isSingular</w:t>
+      </w:r>
     </w:p>
     <w:p>
       <w:pPr>
@@ -4834,39 +4726,47 @@
       <w:pPr>
         <w:pStyle w:val="SourceCode"/>
       </w:pPr>
-      <w:proofErr w:type="spellStart"/>
       <w:r>
         <w:rPr>
           <w:rStyle w:val="NormalTok"/>
         </w:rPr>
-        <w:t>dist</w:t>
-      </w:r>
-      <w:proofErr w:type="spellEnd"/>
+        <w:t>dist&lt;-</w:t>
+      </w:r>
+      <w:r>
+        <w:rPr>
+          <w:rStyle w:val="KeywordTok"/>
+        </w:rPr>
+        <w:t>lmer</w:t>
+      </w:r>
       <w:r>
         <w:rPr>
           <w:rStyle w:val="NormalTok"/>
         </w:rPr>
-        <w:t>&lt;-</w:t>
-      </w:r>
-      <w:proofErr w:type="spellStart"/>
-      <w:r>
-        <w:rPr>
-          <w:rStyle w:val="KeywordTok"/>
-        </w:rPr>
-        <w:t>lmer</w:t>
-      </w:r>
-      <w:proofErr w:type="spellEnd"/>
+        <w:t xml:space="preserve">(distance_c01 </w:t>
+      </w:r>
+      <w:r>
+        <w:rPr>
+          <w:rStyle w:val="OperatorTok"/>
+        </w:rPr>
+        <w:t>~</w:t>
+      </w:r>
+      <w:r>
+        <w:rPr>
+          <w:rStyle w:val="StringTok"/>
+        </w:rPr>
+        <w:t xml:space="preserve"> </w:t>
+      </w:r>
       <w:r>
         <w:rPr>
           <w:rStyle w:val="NormalTok"/>
         </w:rPr>
-        <w:t xml:space="preserve">(distance_c01 </w:t>
+        <w:t xml:space="preserve">z.age </w:t>
       </w:r>
       <w:r>
         <w:rPr>
           <w:rStyle w:val="OperatorTok"/>
         </w:rPr>
-        <w:t>~</w:t>
+        <w:t>+</w:t>
       </w:r>
       <w:r>
         <w:rPr>
@@ -4874,119 +4774,77 @@
         </w:rPr>
         <w:t xml:space="preserve"> </w:t>
       </w:r>
-      <w:proofErr w:type="spellStart"/>
       <w:r>
         <w:rPr>
           <w:rStyle w:val="NormalTok"/>
         </w:rPr>
-        <w:t>z.age</w:t>
-      </w:r>
-      <w:proofErr w:type="spellEnd"/>
+        <w:t xml:space="preserve">Trial </w:t>
+      </w:r>
+      <w:r>
+        <w:rPr>
+          <w:rStyle w:val="OperatorTok"/>
+        </w:rPr>
+        <w:t>+</w:t>
+      </w:r>
+      <w:r>
+        <w:rPr>
+          <w:rStyle w:val="StringTok"/>
+        </w:rPr>
+        <w:t xml:space="preserve"> </w:t>
+      </w:r>
       <w:r>
         <w:rPr>
           <w:rStyle w:val="NormalTok"/>
         </w:rPr>
+        <w:t xml:space="preserve">TestingLocation </w:t>
+      </w:r>
+      <w:r>
+        <w:rPr>
+          <w:rStyle w:val="OperatorTok"/>
+        </w:rPr>
+        <w:t>+</w:t>
+      </w:r>
+      <w:r>
+        <w:rPr>
+          <w:rStyle w:val="StringTok"/>
+        </w:rPr>
         <w:t xml:space="preserve"> </w:t>
       </w:r>
       <w:r>
         <w:rPr>
+          <w:rStyle w:val="NormalTok"/>
+        </w:rPr>
+        <w:t>(</w:t>
+      </w:r>
+      <w:r>
+        <w:rPr>
+          <w:rStyle w:val="DecValTok"/>
+        </w:rPr>
+        <w:t>1</w:t>
+      </w:r>
+      <w:r>
+        <w:rPr>
           <w:rStyle w:val="OperatorTok"/>
         </w:rPr>
-        <w:t>+</w:t>
-      </w:r>
-      <w:r>
-        <w:rPr>
-          <w:rStyle w:val="StringTok"/>
-        </w:rPr>
-        <w:t xml:space="preserve"> </w:t>
+        <w:t>|</w:t>
       </w:r>
       <w:r>
         <w:rPr>
           <w:rStyle w:val="NormalTok"/>
         </w:rPr>
-        <w:t xml:space="preserve">Trial </w:t>
-      </w:r>
-      <w:r>
-        <w:rPr>
-          <w:rStyle w:val="OperatorTok"/>
-        </w:rPr>
-        <w:t>+</w:t>
-      </w:r>
-      <w:r>
-        <w:rPr>
-          <w:rStyle w:val="StringTok"/>
-        </w:rPr>
-        <w:t xml:space="preserve"> </w:t>
-      </w:r>
-      <w:proofErr w:type="spellStart"/>
+        <w:t xml:space="preserve">ID), </w:t>
+      </w:r>
+      <w:r>
+        <w:rPr>
+          <w:rStyle w:val="DataTypeTok"/>
+        </w:rPr>
+        <w:t>data=</w:t>
+      </w:r>
       <w:r>
         <w:rPr>
           <w:rStyle w:val="NormalTok"/>
         </w:rPr>
-        <w:t>TestingLocation</w:t>
-      </w:r>
-      <w:proofErr w:type="spellEnd"/>
-      <w:r>
-        <w:rPr>
-          <w:rStyle w:val="NormalTok"/>
-        </w:rPr>
-        <w:t xml:space="preserve"> </w:t>
-      </w:r>
-      <w:r>
-        <w:rPr>
-          <w:rStyle w:val="OperatorTok"/>
-        </w:rPr>
-        <w:t>+</w:t>
-      </w:r>
-      <w:r>
-        <w:rPr>
-          <w:rStyle w:val="StringTok"/>
-        </w:rPr>
-        <w:t xml:space="preserve"> </w:t>
-      </w:r>
-      <w:r>
-        <w:rPr>
-          <w:rStyle w:val="NormalTok"/>
-        </w:rPr>
-        <w:t>(</w:t>
-      </w:r>
-      <w:r>
-        <w:rPr>
-          <w:rStyle w:val="DecValTok"/>
-        </w:rPr>
-        <w:t>1</w:t>
-      </w:r>
-      <w:r>
-        <w:rPr>
-          <w:rStyle w:val="OperatorTok"/>
-        </w:rPr>
-        <w:t>|</w:t>
-      </w:r>
-      <w:r>
-        <w:rPr>
-          <w:rStyle w:val="NormalTok"/>
-        </w:rPr>
-        <w:t xml:space="preserve">ID), </w:t>
-      </w:r>
-      <w:r>
-        <w:rPr>
-          <w:rStyle w:val="DataTypeTok"/>
-        </w:rPr>
-        <w:t>data=</w:t>
-      </w:r>
-      <w:proofErr w:type="spellStart"/>
-      <w:r>
-        <w:rPr>
-          <w:rStyle w:val="NormalTok"/>
-        </w:rPr>
-        <w:t>test.trials</w:t>
-      </w:r>
-      <w:proofErr w:type="spellEnd"/>
-      <w:r>
-        <w:rPr>
-          <w:rStyle w:val="NormalTok"/>
-        </w:rPr>
-        <w:t xml:space="preserve">, </w:t>
+        <w:t xml:space="preserve">test.trials, </w:t>
       </w:r>
       <w:r>
         <w:rPr>
@@ -5217,15 +5075,7 @@
         <w:pStyle w:val="BodyText"/>
       </w:pPr>
       <w:r>
-        <w:t xml:space="preserve">Plot, by </w:t>
-      </w:r>
-      <w:proofErr w:type="spellStart"/>
-      <w:r>
-        <w:t>mediansplit</w:t>
-      </w:r>
-      <w:proofErr w:type="spellEnd"/>
-      <w:r>
-        <w:t xml:space="preserve"> age</w:t>
+        <w:t>Plot, by mediansplit age</w:t>
       </w:r>
     </w:p>
     <w:p>

</xml_diff>

<commit_message>
Added BPVS into glmm
</commit_message>
<xml_diff>
--- a/EF_Tasks/WM_grid/WM Grid summary.docx
+++ b/EF_Tasks/WM_grid/WM Grid summary.docx
@@ -174,6 +174,12 @@
           <w:lang w:val="en-GB"/>
         </w:rPr>
         <w:t>on the DV</w:t>
+      </w:r>
+      <w:r>
+        <w:rPr>
+          <w:lang w:val="en-GB"/>
+        </w:rPr>
+        <w:t xml:space="preserve"> (effect of testing location disappears when verbal competency is taken into account)</w:t>
       </w:r>
     </w:p>
     <w:p>
@@ -2463,6 +2469,19 @@
         <w:pStyle w:val="BodyText"/>
       </w:pPr>
       <w:r>
+        <w:t>In rescaled: 0.77 (SD = 0.08, range 0.55-0.95)</w:t>
+      </w:r>
+    </w:p>
+    <w:p>
+      <w:pPr>
+        <w:pStyle w:val="BodyText"/>
+      </w:pPr>
+    </w:p>
+    <w:p>
+      <w:pPr>
+        <w:pStyle w:val="BodyText"/>
+      </w:pPr>
+      <w:r>
         <w:t xml:space="preserve">Original scale                                                                         </w:t>
       </w:r>
     </w:p>
@@ -2625,11 +2644,54 @@
     </w:p>
     <w:p>
       <w:pPr>
+        <w:pStyle w:val="BodyText"/>
+      </w:pPr>
+    </w:p>
+    <w:p>
+      <w:pPr>
+        <w:pStyle w:val="BodyText"/>
+      </w:pPr>
+      <w:r>
+        <w:t>Mean distance vs chance value (1.954): M = 0.84 (SD = 0.31, range 0.17-1.60) is significantly better than chance, t(126) = -40.65, p &lt; .001.</w:t>
+      </w:r>
+      <w:r>
+        <w:t xml:space="preserve"> </w:t>
+      </w:r>
+    </w:p>
+    <w:p>
+      <w:pPr>
+        <w:pStyle w:val="BodyText"/>
+      </w:pPr>
+      <w:r>
+        <w:t xml:space="preserve">Rescaled: </w:t>
+      </w:r>
+    </w:p>
+    <w:p>
+      <w:pPr>
+        <w:pStyle w:val="BodyText"/>
+      </w:pPr>
+      <w:r>
+        <w:t>Mean distance vs chance value (</w:t>
+      </w:r>
+      <w:r>
+        <w:t>0.5376574</w:t>
+      </w:r>
+      <w:r>
+        <w:t>): is significantly better than chance, t(126) = -30.143, p &lt; .001.</w:t>
+      </w:r>
+      <w:r>
+        <w:t xml:space="preserve"> </w:t>
+      </w:r>
+    </w:p>
+    <w:p>
+      <w:pPr>
+        <w:pStyle w:val="BodyText"/>
+      </w:pPr>
+    </w:p>
+    <w:p>
+      <w:pPr>
         <w:pStyle w:val="FirstParagraph"/>
       </w:pPr>
-      <w:r>
-        <w:t>Mean distance vs chance value (1.954): M = 0.84 (SD = 0.31, range 0.17-1.60) is significantly better than chance, t(126) = -40.65, p &lt; .001.</w:t>
-      </w:r>
     </w:p>
     <w:p>
       <w:pPr>
@@ -2637,7 +2699,6 @@
       </w:pPr>
       <w:bookmarkStart w:id="36" w:name="test-against-inner-cell-preference"/>
       <w:r>
-        <w:lastRenderedPageBreak/>
         <w:t>Test against inner cell preference</w:t>
       </w:r>
       <w:bookmarkEnd w:id="36"/>
@@ -3002,8 +3063,280 @@
         <w:pStyle w:val="Compact"/>
       </w:pPr>
       <w:r>
-        <w:t>Four-year-olds perform significantly better than 3-year-olds, t(113,79) = 2.585, p = .011.</w:t>
-      </w:r>
+        <w:t>Four-year-olds perform significantly better than 3-year-olds, t(113</w:t>
+      </w:r>
+      <w:r>
+        <w:t>.</w:t>
+      </w:r>
+      <w:r>
+        <w:t>79) = 2.585, p = .011.</w:t>
+      </w:r>
+    </w:p>
+    <w:p>
+      <w:pPr>
+        <w:pStyle w:val="Compact"/>
+      </w:pPr>
+    </w:p>
+    <w:p>
+      <w:pPr>
+        <w:pStyle w:val="Compact"/>
+      </w:pPr>
+      <w:r>
+        <w:t>Rescaled:</w:t>
+      </w:r>
+    </w:p>
+    <w:p>
+      <w:pPr>
+        <w:pStyle w:val="Compact"/>
+        <w:numPr>
+          <w:ilvl w:val="0"/>
+          <w:numId w:val="11"/>
+        </w:numPr>
+        <w:rPr>
+          <w:lang w:val="fr-FR"/>
+        </w:rPr>
+      </w:pPr>
+      <w:r>
+        <w:rPr>
+          <w:lang w:val="fr-FR"/>
+        </w:rPr>
+        <w:t>3y (n = 55): M = 0.</w:t>
+      </w:r>
+      <w:r>
+        <w:rPr>
+          <w:lang w:val="fr-FR"/>
+        </w:rPr>
+        <w:t>74</w:t>
+      </w:r>
+      <w:r>
+        <w:rPr>
+          <w:lang w:val="fr-FR"/>
+        </w:rPr>
+        <w:t xml:space="preserve"> (SD = 0</w:t>
+      </w:r>
+      <w:r>
+        <w:rPr>
+          <w:lang w:val="fr-FR"/>
+        </w:rPr>
+        <w:t>.08</w:t>
+      </w:r>
+      <w:r>
+        <w:rPr>
+          <w:lang w:val="fr-FR"/>
+        </w:rPr>
+        <w:t>, range 0.</w:t>
+      </w:r>
+      <w:r>
+        <w:rPr>
+          <w:lang w:val="fr-FR"/>
+        </w:rPr>
+        <w:t>5</w:t>
+      </w:r>
+      <w:r>
+        <w:rPr>
+          <w:lang w:val="fr-FR"/>
+        </w:rPr>
+        <w:t>5-</w:t>
+      </w:r>
+      <w:r>
+        <w:rPr>
+          <w:lang w:val="fr-FR"/>
+        </w:rPr>
+        <w:t>0.87</w:t>
+      </w:r>
+      <w:r>
+        <w:rPr>
+          <w:lang w:val="fr-FR"/>
+        </w:rPr>
+        <w:t>)</w:t>
+      </w:r>
+    </w:p>
+    <w:p>
+      <w:pPr>
+        <w:pStyle w:val="Compact"/>
+        <w:numPr>
+          <w:ilvl w:val="0"/>
+          <w:numId w:val="11"/>
+        </w:numPr>
+        <w:rPr>
+          <w:lang w:val="fr-FR"/>
+        </w:rPr>
+      </w:pPr>
+      <w:r>
+        <w:rPr>
+          <w:lang w:val="fr-FR"/>
+        </w:rPr>
+        <w:lastRenderedPageBreak/>
+        <w:t>4y (n = 61): M = 0.7</w:t>
+      </w:r>
+      <w:r>
+        <w:rPr>
+          <w:lang w:val="fr-FR"/>
+        </w:rPr>
+        <w:t>8</w:t>
+      </w:r>
+      <w:r>
+        <w:rPr>
+          <w:lang w:val="fr-FR"/>
+        </w:rPr>
+        <w:t xml:space="preserve"> (SD = 0.</w:t>
+      </w:r>
+      <w:r>
+        <w:rPr>
+          <w:lang w:val="fr-FR"/>
+        </w:rPr>
+        <w:t>08</w:t>
+      </w:r>
+      <w:r>
+        <w:rPr>
+          <w:lang w:val="fr-FR"/>
+        </w:rPr>
+        <w:t>, range 0.</w:t>
+      </w:r>
+      <w:r>
+        <w:rPr>
+          <w:lang w:val="fr-FR"/>
+        </w:rPr>
+        <w:t>61</w:t>
+      </w:r>
+      <w:r>
+        <w:rPr>
+          <w:lang w:val="fr-FR"/>
+        </w:rPr>
+        <w:t>-</w:t>
+      </w:r>
+      <w:r>
+        <w:rPr>
+          <w:lang w:val="fr-FR"/>
+        </w:rPr>
+        <w:t>0.95</w:t>
+      </w:r>
+      <w:r>
+        <w:rPr>
+          <w:lang w:val="fr-FR"/>
+        </w:rPr>
+        <w:t>)</w:t>
+      </w:r>
+    </w:p>
+    <w:p>
+      <w:pPr>
+        <w:pStyle w:val="Compact"/>
+        <w:numPr>
+          <w:ilvl w:val="0"/>
+          <w:numId w:val="11"/>
+        </w:numPr>
+        <w:rPr>
+          <w:lang w:val="fr-FR"/>
+        </w:rPr>
+      </w:pPr>
+      <w:r>
+        <w:rPr>
+          <w:lang w:val="fr-FR"/>
+        </w:rPr>
+        <w:t>5y (n = 10): M = 0.</w:t>
+      </w:r>
+      <w:r>
+        <w:rPr>
+          <w:lang w:val="fr-FR"/>
+        </w:rPr>
+        <w:t>80</w:t>
+      </w:r>
+      <w:r>
+        <w:rPr>
+          <w:lang w:val="fr-FR"/>
+        </w:rPr>
+        <w:t xml:space="preserve"> (SD = 0.</w:t>
+      </w:r>
+      <w:r>
+        <w:rPr>
+          <w:lang w:val="fr-FR"/>
+        </w:rPr>
+        <w:t>09</w:t>
+      </w:r>
+      <w:r>
+        <w:rPr>
+          <w:lang w:val="fr-FR"/>
+        </w:rPr>
+        <w:t>, range 0.</w:t>
+      </w:r>
+      <w:r>
+        <w:rPr>
+          <w:lang w:val="fr-FR"/>
+        </w:rPr>
+        <w:t>62</w:t>
+      </w:r>
+      <w:r>
+        <w:rPr>
+          <w:lang w:val="fr-FR"/>
+        </w:rPr>
+        <w:t>-</w:t>
+      </w:r>
+      <w:r>
+        <w:rPr>
+          <w:lang w:val="fr-FR"/>
+        </w:rPr>
+        <w:t>0.91</w:t>
+      </w:r>
+      <w:r>
+        <w:rPr>
+          <w:lang w:val="fr-FR"/>
+        </w:rPr>
+        <w:t>)</w:t>
+      </w:r>
+    </w:p>
+    <w:p>
+      <w:pPr>
+        <w:pStyle w:val="Compact"/>
+        <w:numPr>
+          <w:ilvl w:val="0"/>
+          <w:numId w:val="11"/>
+        </w:numPr>
+      </w:pPr>
+      <w:r>
+        <w:t>6y (n = 1): 0.87</w:t>
+      </w:r>
+    </w:p>
+    <w:p>
+      <w:pPr>
+        <w:pStyle w:val="Compact"/>
+      </w:pPr>
+    </w:p>
+    <w:p>
+      <w:pPr>
+        <w:pStyle w:val="Compact"/>
+      </w:pPr>
+      <w:r>
+        <w:t xml:space="preserve">Four-year-olds perform significantly better than 3-year-olds, </w:t>
+      </w:r>
+      <w:r>
+        <w:t xml:space="preserve">one-sided t-test, </w:t>
+      </w:r>
+      <w:r>
+        <w:t>t(113</w:t>
+      </w:r>
+      <w:r>
+        <w:t>.</w:t>
+      </w:r>
+      <w:r>
+        <w:t xml:space="preserve">79) = </w:t>
+      </w:r>
+      <w:r>
+        <w:t>-</w:t>
+      </w:r>
+      <w:r>
+        <w:t>2.585, p = .0</w:t>
+      </w:r>
+      <w:r>
+        <w:t>05</w:t>
+      </w:r>
+      <w:r>
+        <w:t>.</w:t>
+      </w:r>
+    </w:p>
+    <w:p>
+      <w:pPr>
+        <w:pStyle w:val="Compact"/>
+      </w:pPr>
     </w:p>
     <w:p>
       <w:pPr>
@@ -3094,7 +3427,6 @@
         </w:numPr>
       </w:pPr>
       <w:r>
-        <w:lastRenderedPageBreak/>
         <w:t>3y: Mean distance (0.93) vs chance value (1.954): significantly better than chance, t(54) = -18.91, p &lt; .001.</w:t>
       </w:r>
     </w:p>
@@ -3256,6 +3588,7 @@
       </w:pPr>
       <w:bookmarkStart w:id="41" w:name="by-mediansplit"/>
       <w:r>
+        <w:lastRenderedPageBreak/>
         <w:t>By mediansplit</w:t>
       </w:r>
       <w:bookmarkEnd w:id="41"/>
@@ -3463,6 +3796,85 @@
     </w:p>
     <w:p>
       <w:pPr>
+        <w:pStyle w:val="BodyText"/>
+      </w:pPr>
+    </w:p>
+    <w:p>
+      <w:pPr>
+        <w:pStyle w:val="BodyText"/>
+      </w:pPr>
+      <w:r>
+        <w:t>Rescaled:</w:t>
+      </w:r>
+    </w:p>
+    <w:p>
+      <w:pPr>
+        <w:pStyle w:val="Compact"/>
+        <w:numPr>
+          <w:ilvl w:val="0"/>
+          <w:numId w:val="14"/>
+        </w:numPr>
+      </w:pPr>
+      <w:r>
+        <w:t>young (n = 65): M = 0.74 (SD = 0.08, range 0.55-0.87)</w:t>
+      </w:r>
+    </w:p>
+    <w:p>
+      <w:pPr>
+        <w:pStyle w:val="Compact"/>
+        <w:numPr>
+          <w:ilvl w:val="0"/>
+          <w:numId w:val="14"/>
+        </w:numPr>
+      </w:pPr>
+      <w:r>
+        <w:t>old (n = 62): M = 0.7</w:t>
+      </w:r>
+      <w:r>
+        <w:t>9</w:t>
+      </w:r>
+      <w:r>
+        <w:t xml:space="preserve"> (SD = 0.</w:t>
+      </w:r>
+      <w:r>
+        <w:t>08</w:t>
+      </w:r>
+      <w:r>
+        <w:t>, range 0.</w:t>
+      </w:r>
+      <w:r>
+        <w:t>61</w:t>
+      </w:r>
+      <w:r>
+        <w:t>-</w:t>
+      </w:r>
+      <w:r>
+        <w:t>0.95</w:t>
+      </w:r>
+      <w:r>
+        <w:t>)</w:t>
+      </w:r>
+    </w:p>
+    <w:p>
+      <w:pPr>
+        <w:pStyle w:val="FirstParagraph"/>
+      </w:pPr>
+      <w:r>
+        <w:t>Older children were significantly better than younger children, one-sided t-test, t(123) =  3.222, p &lt; .001.</w:t>
+      </w:r>
+    </w:p>
+    <w:p>
+      <w:pPr>
+        <w:pStyle w:val="BodyText"/>
+      </w:pPr>
+    </w:p>
+    <w:p>
+      <w:pPr>
+        <w:pStyle w:val="BodyText"/>
+      </w:pPr>
+    </w:p>
+    <w:p>
+      <w:pPr>
         <w:pStyle w:val="Heading3"/>
       </w:pPr>
       <w:bookmarkStart w:id="42" w:name="X44e3da53ac344568de9fa98fcb083d8430cd7ab"/>
@@ -3502,7 +3914,6 @@
         </w:numPr>
       </w:pPr>
       <w:r>
-        <w:lastRenderedPageBreak/>
         <w:t>old: M = 0.76 vs chance value (1.954): significantly better than chance, t(61) = -30.53, p &lt; .001</w:t>
       </w:r>
     </w:p>
@@ -3556,6 +3967,7 @@
         <w:rPr>
           <w:noProof/>
         </w:rPr>
+        <w:lastRenderedPageBreak/>
         <w:drawing>
           <wp:anchor distT="0" distB="0" distL="114300" distR="114300" simplePos="0" relativeHeight="251698176" behindDoc="0" locked="0" layoutInCell="1" allowOverlap="1" wp14:anchorId="1BA99FBA" wp14:editId="149D71ED">
             <wp:simplePos x="0" y="0"/>
@@ -3830,7 +4242,6 @@
       </w:pPr>
       <w:bookmarkStart w:id="46" w:name="by-testing-location"/>
       <w:r>
-        <w:lastRenderedPageBreak/>
         <w:t>By testing location</w:t>
       </w:r>
       <w:bookmarkEnd w:id="46"/>
@@ -4052,6 +4463,61 @@
     </w:p>
     <w:p>
       <w:pPr>
+        <w:pStyle w:val="BodyText"/>
+      </w:pPr>
+    </w:p>
+    <w:p>
+      <w:pPr>
+        <w:pStyle w:val="BodyText"/>
+      </w:pPr>
+      <w:r>
+        <w:t>Rescaled:</w:t>
+      </w:r>
+    </w:p>
+    <w:p>
+      <w:pPr>
+        <w:pStyle w:val="Compact"/>
+        <w:numPr>
+          <w:ilvl w:val="0"/>
+          <w:numId w:val="17"/>
+        </w:numPr>
+      </w:pPr>
+      <w:r>
+        <w:t>Fife (n = 69): 0.75 (SD = 0.08, range 0.59-0.91)</w:t>
+      </w:r>
+    </w:p>
+    <w:p>
+      <w:pPr>
+        <w:pStyle w:val="Compact"/>
+        <w:numPr>
+          <w:ilvl w:val="0"/>
+          <w:numId w:val="17"/>
+        </w:numPr>
+      </w:pPr>
+      <w:r>
+        <w:t>Edinburgh (n = 58): 0.78 (SD = 0.09, range 0.55-0.95)</w:t>
+      </w:r>
+    </w:p>
+    <w:p>
+      <w:pPr>
+        <w:pStyle w:val="FirstParagraph"/>
+      </w:pPr>
+      <w:r>
+        <w:t>Children in Edinburgh are significantly better than children in Fife, one-sided t-test, t(109.5) = -1.660, p = .05.</w:t>
+      </w:r>
+    </w:p>
+    <w:p>
+      <w:pPr>
+        <w:pStyle w:val="BodyText"/>
+      </w:pPr>
+    </w:p>
+    <w:p>
+      <w:pPr>
+        <w:pStyle w:val="BodyText"/>
+      </w:pPr>
+    </w:p>
+    <w:p>
+      <w:pPr>
         <w:pStyle w:val="FirstParagraph"/>
       </w:pPr>
       <w:r>
@@ -4179,7 +4645,6 @@
       </w:pPr>
       <w:bookmarkStart w:id="47" w:name="cumulative-number-of-toys-retrieved"/>
       <w:r>
-        <w:lastRenderedPageBreak/>
         <w:t>Cumulative number of toys retrieved</w:t>
       </w:r>
       <w:bookmarkEnd w:id="47"/>
@@ -4718,157 +5183,195 @@
         <w:pStyle w:val="FirstParagraph"/>
       </w:pPr>
       <w:r>
+        <w:t>The variance for the random slope of trial on ID is effectively 0, so we exclude it from the model.</w:t>
+      </w:r>
+    </w:p>
+    <w:p>
+      <w:pPr>
+        <w:pStyle w:val="SourceCode"/>
+      </w:pPr>
+      <w:r>
+        <w:rPr>
+          <w:rStyle w:val="NormalTok"/>
+        </w:rPr>
+        <w:t>dist&lt;-</w:t>
+      </w:r>
+      <w:r>
+        <w:rPr>
+          <w:rStyle w:val="KeywordTok"/>
+        </w:rPr>
+        <w:t>lmer</w:t>
+      </w:r>
+      <w:r>
+        <w:rPr>
+          <w:rStyle w:val="NormalTok"/>
+        </w:rPr>
+        <w:t xml:space="preserve">(distance_c01 </w:t>
+      </w:r>
+      <w:r>
+        <w:rPr>
+          <w:rStyle w:val="OperatorTok"/>
+        </w:rPr>
+        <w:t>~</w:t>
+      </w:r>
+      <w:r>
+        <w:rPr>
+          <w:rStyle w:val="StringTok"/>
+        </w:rPr>
+        <w:t xml:space="preserve"> </w:t>
+      </w:r>
+      <w:r>
+        <w:rPr>
+          <w:rStyle w:val="NormalTok"/>
+        </w:rPr>
+        <w:t xml:space="preserve">z.age </w:t>
+      </w:r>
+      <w:r>
+        <w:rPr>
+          <w:rStyle w:val="OperatorTok"/>
+        </w:rPr>
+        <w:t>+</w:t>
+      </w:r>
+      <w:r>
+        <w:rPr>
+          <w:rStyle w:val="StringTok"/>
+        </w:rPr>
+        <w:t xml:space="preserve"> </w:t>
+      </w:r>
+      <w:r>
+        <w:rPr>
+          <w:rStyle w:val="NormalTok"/>
+        </w:rPr>
+        <w:t xml:space="preserve">Trial </w:t>
+      </w:r>
+      <w:r>
+        <w:rPr>
+          <w:rStyle w:val="OperatorTok"/>
+        </w:rPr>
+        <w:t>+</w:t>
+      </w:r>
+      <w:r>
+        <w:rPr>
+          <w:rStyle w:val="StringTok"/>
+        </w:rPr>
+        <w:t xml:space="preserve"> </w:t>
+      </w:r>
+      <w:r>
+        <w:rPr>
+          <w:rStyle w:val="NormalTok"/>
+        </w:rPr>
+        <w:t xml:space="preserve">TestingLocation </w:t>
+      </w:r>
+      <w:r>
+        <w:rPr>
+          <w:rStyle w:val="OperatorTok"/>
+        </w:rPr>
+        <w:t>+</w:t>
+      </w:r>
+      <w:r>
+        <w:rPr>
+          <w:rStyle w:val="StringTok"/>
+        </w:rPr>
+        <w:t xml:space="preserve"> </w:t>
+      </w:r>
+      <w:r>
+        <w:rPr>
+          <w:rStyle w:val="NormalTok"/>
+        </w:rPr>
+        <w:t>(</w:t>
+      </w:r>
+      <w:r>
+        <w:rPr>
+          <w:rStyle w:val="DecValTok"/>
+        </w:rPr>
+        <w:t>1</w:t>
+      </w:r>
+      <w:r>
+        <w:rPr>
+          <w:rStyle w:val="OperatorTok"/>
+        </w:rPr>
+        <w:t>|</w:t>
+      </w:r>
+      <w:r>
+        <w:rPr>
+          <w:rStyle w:val="NormalTok"/>
+        </w:rPr>
+        <w:t xml:space="preserve">ID), </w:t>
+      </w:r>
+      <w:r>
+        <w:rPr>
+          <w:rStyle w:val="DataTypeTok"/>
+        </w:rPr>
+        <w:t>data=</w:t>
+      </w:r>
+      <w:r>
+        <w:rPr>
+          <w:rStyle w:val="NormalTok"/>
+        </w:rPr>
+        <w:t xml:space="preserve">test.trials, </w:t>
+      </w:r>
+      <w:r>
+        <w:rPr>
+          <w:rStyle w:val="DataTypeTok"/>
+        </w:rPr>
+        <w:t>REML=</w:t>
+      </w:r>
+      <w:r>
+        <w:rPr>
+          <w:rStyle w:val="OtherTok"/>
+        </w:rPr>
+        <w:t>FALSE</w:t>
+      </w:r>
+      <w:r>
+        <w:rPr>
+          <w:rStyle w:val="NormalTok"/>
+        </w:rPr>
+        <w:t>)</w:t>
+      </w:r>
+      <w:r>
+        <w:br/>
+      </w:r>
+      <w:r>
+        <w:br/>
+      </w:r>
+    </w:p>
+    <w:p>
+      <w:pPr>
+        <w:pStyle w:val="FirstParagraph"/>
+      </w:pPr>
+      <w:r>
+        <w:t>Together, age, trial number, and testing location explain the data significantly better than the null model, X(3) = 21.05, p &lt; .001.</w:t>
+      </w:r>
+    </w:p>
+    <w:p>
+      <w:pPr>
+        <w:pStyle w:val="BodyText"/>
+      </w:pPr>
+      <w:r>
+        <w:rPr>
+          <w:b/>
+        </w:rPr>
+        <w:t>Effect of age</w:t>
+      </w:r>
+    </w:p>
+    <w:p>
+      <w:pPr>
+        <w:pStyle w:val="FirstParagraph"/>
+      </w:pPr>
+      <w:r>
+        <w:t>Age has a significant effect on distance, X2(1) = 14.35, p &lt; .001.</w:t>
+      </w:r>
+    </w:p>
+    <w:p>
+      <w:pPr>
+        <w:pStyle w:val="BodyText"/>
+      </w:pPr>
+      <w:r>
+        <w:rPr>
+          <w:b/>
+        </w:rPr>
         <w:lastRenderedPageBreak/>
-        <w:t>The variance for the random slope of trial on ID is effectively 0, so we exclude it from the model.</w:t>
-      </w:r>
-    </w:p>
-    <w:p>
-      <w:pPr>
-        <w:pStyle w:val="SourceCode"/>
-      </w:pPr>
-      <w:r>
-        <w:rPr>
-          <w:rStyle w:val="NormalTok"/>
-        </w:rPr>
-        <w:t>dist&lt;-</w:t>
-      </w:r>
-      <w:r>
-        <w:rPr>
-          <w:rStyle w:val="KeywordTok"/>
-        </w:rPr>
-        <w:t>lmer</w:t>
-      </w:r>
-      <w:r>
-        <w:rPr>
-          <w:rStyle w:val="NormalTok"/>
-        </w:rPr>
-        <w:t xml:space="preserve">(distance_c01 </w:t>
-      </w:r>
-      <w:r>
-        <w:rPr>
-          <w:rStyle w:val="OperatorTok"/>
-        </w:rPr>
-        <w:t>~</w:t>
-      </w:r>
-      <w:r>
-        <w:rPr>
-          <w:rStyle w:val="StringTok"/>
-        </w:rPr>
-        <w:t xml:space="preserve"> </w:t>
-      </w:r>
-      <w:r>
-        <w:rPr>
-          <w:rStyle w:val="NormalTok"/>
-        </w:rPr>
-        <w:t xml:space="preserve">z.age </w:t>
-      </w:r>
-      <w:r>
-        <w:rPr>
-          <w:rStyle w:val="OperatorTok"/>
-        </w:rPr>
-        <w:t>+</w:t>
-      </w:r>
-      <w:r>
-        <w:rPr>
-          <w:rStyle w:val="StringTok"/>
-        </w:rPr>
-        <w:t xml:space="preserve"> </w:t>
-      </w:r>
-      <w:r>
-        <w:rPr>
-          <w:rStyle w:val="NormalTok"/>
-        </w:rPr>
-        <w:t xml:space="preserve">Trial </w:t>
-      </w:r>
-      <w:r>
-        <w:rPr>
-          <w:rStyle w:val="OperatorTok"/>
-        </w:rPr>
-        <w:t>+</w:t>
-      </w:r>
-      <w:r>
-        <w:rPr>
-          <w:rStyle w:val="StringTok"/>
-        </w:rPr>
-        <w:t xml:space="preserve"> </w:t>
-      </w:r>
-      <w:r>
-        <w:rPr>
-          <w:rStyle w:val="NormalTok"/>
-        </w:rPr>
-        <w:t xml:space="preserve">TestingLocation </w:t>
-      </w:r>
-      <w:r>
-        <w:rPr>
-          <w:rStyle w:val="OperatorTok"/>
-        </w:rPr>
-        <w:t>+</w:t>
-      </w:r>
-      <w:r>
-        <w:rPr>
-          <w:rStyle w:val="StringTok"/>
-        </w:rPr>
-        <w:t xml:space="preserve"> </w:t>
-      </w:r>
-      <w:r>
-        <w:rPr>
-          <w:rStyle w:val="NormalTok"/>
-        </w:rPr>
-        <w:t>(</w:t>
-      </w:r>
-      <w:r>
-        <w:rPr>
-          <w:rStyle w:val="DecValTok"/>
-        </w:rPr>
-        <w:t>1</w:t>
-      </w:r>
-      <w:r>
-        <w:rPr>
-          <w:rStyle w:val="OperatorTok"/>
-        </w:rPr>
-        <w:t>|</w:t>
-      </w:r>
-      <w:r>
-        <w:rPr>
-          <w:rStyle w:val="NormalTok"/>
-        </w:rPr>
-        <w:t xml:space="preserve">ID), </w:t>
-      </w:r>
-      <w:r>
-        <w:rPr>
-          <w:rStyle w:val="DataTypeTok"/>
-        </w:rPr>
-        <w:t>data=</w:t>
-      </w:r>
-      <w:r>
-        <w:rPr>
-          <w:rStyle w:val="NormalTok"/>
-        </w:rPr>
-        <w:t xml:space="preserve">test.trials, </w:t>
-      </w:r>
-      <w:r>
-        <w:rPr>
-          <w:rStyle w:val="DataTypeTok"/>
-        </w:rPr>
-        <w:t>REML=</w:t>
-      </w:r>
-      <w:r>
-        <w:rPr>
-          <w:rStyle w:val="OtherTok"/>
-        </w:rPr>
-        <w:t>FALSE</w:t>
-      </w:r>
-      <w:r>
-        <w:rPr>
-          <w:rStyle w:val="NormalTok"/>
-        </w:rPr>
-        <w:t>)</w:t>
-      </w:r>
-      <w:r>
-        <w:br/>
-      </w:r>
-      <w:r>
-        <w:br/>
+        <w:t>Effect of trial number</w:t>
       </w:r>
     </w:p>
     <w:p>
@@ -4876,7 +5379,7 @@
         <w:pStyle w:val="FirstParagraph"/>
       </w:pPr>
       <w:r>
-        <w:t>Together, age, trial number, and testing location explain the data significantly better than the null model, X(3) = 21.05, p &lt; .001.</w:t>
+        <w:t>Trial number has a significant effect on distance, X2(1) = 3.96, p = .047.</w:t>
       </w:r>
     </w:p>
     <w:p>
@@ -4887,7 +5390,7 @@
         <w:rPr>
           <w:b/>
         </w:rPr>
-        <w:t>Effect of age</w:t>
+        <w:t>Effect of testing location</w:t>
       </w:r>
     </w:p>
     <w:p>
@@ -4895,7 +5398,7 @@
         <w:pStyle w:val="FirstParagraph"/>
       </w:pPr>
       <w:r>
-        <w:t>Age has a significant effect on distance, X2(1) = 14.35, p &lt; .001.</w:t>
+        <w:t>Location has a significant effect on distance, X2(1) = 4.37, p = .036.</w:t>
       </w:r>
     </w:p>
     <w:p>
@@ -4903,10 +5406,7 @@
         <w:pStyle w:val="BodyText"/>
       </w:pPr>
       <w:r>
-        <w:rPr>
-          <w:b/>
-        </w:rPr>
-        <w:t>Effect of trial number</w:t>
+        <w:t>For each increase of 1 SD in age, the distance decreases (i.e., children get better) by 0.10. With each trial, distance gets longer (i.e., children get worse) by 0.01. Going from Edinburgh to Fife, the distance increases by 0.11.</w:t>
       </w:r>
     </w:p>
     <w:p>
@@ -4914,18 +5414,7 @@
         <w:pStyle w:val="FirstParagraph"/>
       </w:pPr>
       <w:r>
-        <w:t>Trial number has a significant effect on distance, X2(1) = 3.96, p = .047.</w:t>
-      </w:r>
-    </w:p>
-    <w:p>
-      <w:pPr>
-        <w:pStyle w:val="BodyText"/>
-      </w:pPr>
-      <w:r>
-        <w:rPr>
-          <w:b/>
-        </w:rPr>
-        <w:t>Effect of testing location</w:t>
+        <w:t>Plot effect of trial number on distance:</w:t>
       </w:r>
     </w:p>
     <w:p>
@@ -4933,102 +5422,11 @@
         <w:pStyle w:val="FirstParagraph"/>
       </w:pPr>
       <w:r>
-        <w:t>Location has a significant effect on distance, X2(1) = 4.37, p = .036.</w:t>
-      </w:r>
-    </w:p>
-    <w:p>
-      <w:pPr>
-        <w:pStyle w:val="BodyText"/>
-      </w:pPr>
-      <w:r>
-        <w:t>For each increase of 1 SD in age, the distance decreases (i.e., children get better) by 0.10. With each trial, distance gets longer (i.e., children get worse) by 0.01. Going from Edinburgh to Fife, the distance increases by 0.11.</w:t>
-      </w:r>
-    </w:p>
-    <w:p>
-      <w:pPr>
-        <w:pStyle w:val="FirstParagraph"/>
-      </w:pPr>
-      <w:r>
-        <w:t>Plot effect of trial number on distance:</w:t>
-      </w:r>
-    </w:p>
-    <w:p>
-      <w:pPr>
-        <w:pStyle w:val="FirstParagraph"/>
-      </w:pPr>
-      <w:r>
         <w:rPr>
           <w:noProof/>
         </w:rPr>
         <w:drawing>
-          <wp:anchor distT="0" distB="0" distL="114300" distR="114300" simplePos="0" relativeHeight="251713536" behindDoc="0" locked="0" layoutInCell="1" allowOverlap="1" wp14:anchorId="290718F9" wp14:editId="470206E6">
-            <wp:simplePos x="0" y="0"/>
-            <wp:positionH relativeFrom="column">
-              <wp:posOffset>2936875</wp:posOffset>
-            </wp:positionH>
-            <wp:positionV relativeFrom="paragraph">
-              <wp:posOffset>96520</wp:posOffset>
-            </wp:positionV>
-            <wp:extent cx="3389826" cy="2444522"/>
-            <wp:effectExtent l="0" t="0" r="1270" b="0"/>
-            <wp:wrapNone/>
-            <wp:docPr id="50" name="Picture 50"/>
-            <wp:cNvGraphicFramePr>
-              <a:graphicFrameLocks xmlns:a="http://schemas.openxmlformats.org/drawingml/2006/main" noChangeAspect="1"/>
-            </wp:cNvGraphicFramePr>
-            <a:graphic xmlns:a="http://schemas.openxmlformats.org/drawingml/2006/main">
-              <a:graphicData uri="http://schemas.openxmlformats.org/drawingml/2006/picture">
-                <pic:pic xmlns:pic="http://schemas.openxmlformats.org/drawingml/2006/picture">
-                  <pic:nvPicPr>
-                    <pic:cNvPr id="0" name="Picture 9"/>
-                    <pic:cNvPicPr>
-                      <a:picLocks noChangeAspect="1" noChangeArrowheads="1"/>
-                    </pic:cNvPicPr>
-                  </pic:nvPicPr>
-                  <pic:blipFill>
-                    <a:blip r:embed="rId11">
-                      <a:extLst>
-                        <a:ext uri="{28A0092B-C50C-407E-A947-70E740481C1C}">
-                          <a14:useLocalDpi xmlns:a14="http://schemas.microsoft.com/office/drawing/2010/main" val="0"/>
-                        </a:ext>
-                      </a:extLst>
-                    </a:blip>
-                    <a:srcRect/>
-                    <a:stretch>
-                      <a:fillRect/>
-                    </a:stretch>
-                  </pic:blipFill>
-                  <pic:spPr bwMode="auto">
-                    <a:xfrm>
-                      <a:off x="0" y="0"/>
-                      <a:ext cx="3389826" cy="2444522"/>
-                    </a:xfrm>
-                    <a:prstGeom prst="rect">
-                      <a:avLst/>
-                    </a:prstGeom>
-                    <a:noFill/>
-                    <a:ln>
-                      <a:noFill/>
-                    </a:ln>
-                  </pic:spPr>
-                </pic:pic>
-              </a:graphicData>
-            </a:graphic>
-            <wp14:sizeRelH relativeFrom="page">
-              <wp14:pctWidth>0</wp14:pctWidth>
-            </wp14:sizeRelH>
-            <wp14:sizeRelV relativeFrom="page">
-              <wp14:pctHeight>0</wp14:pctHeight>
-            </wp14:sizeRelV>
-          </wp:anchor>
-        </w:drawing>
-      </w:r>
-      <w:r>
-        <w:rPr>
-          <w:noProof/>
-        </w:rPr>
-        <w:drawing>
-          <wp:inline distT="0" distB="0" distL="0" distR="0" wp14:anchorId="70D3B30C" wp14:editId="12765F51">
+          <wp:inline distT="0" distB="0" distL="0" distR="0" wp14:anchorId="70D3B30C" wp14:editId="68FB35D4">
             <wp:extent cx="2716530" cy="2907030"/>
             <wp:effectExtent l="0" t="0" r="7620" b="7620"/>
             <wp:docPr id="26" name="Picture"/>
@@ -6789,6 +7187,34 @@
       <w:shd w:val="clear" w:color="auto" w:fill="F8F8F8"/>
     </w:rPr>
   </w:style>
+  <w:style w:type="paragraph" w:styleId="BalloonText">
+    <w:name w:val="Balloon Text"/>
+    <w:basedOn w:val="Normal"/>
+    <w:link w:val="BalloonTextChar"/>
+    <w:semiHidden/>
+    <w:unhideWhenUsed/>
+    <w:rsid w:val="007B0450"/>
+    <w:pPr>
+      <w:spacing w:after="0"/>
+    </w:pPr>
+    <w:rPr>
+      <w:rFonts w:ascii="Segoe UI" w:hAnsi="Segoe UI" w:cs="Segoe UI"/>
+      <w:sz w:val="18"/>
+      <w:szCs w:val="18"/>
+    </w:rPr>
+  </w:style>
+  <w:style w:type="character" w:customStyle="1" w:styleId="BalloonTextChar">
+    <w:name w:val="Balloon Text Char"/>
+    <w:basedOn w:val="DefaultParagraphFont"/>
+    <w:link w:val="BalloonText"/>
+    <w:semiHidden/>
+    <w:rsid w:val="007B0450"/>
+    <w:rPr>
+      <w:rFonts w:ascii="Segoe UI" w:hAnsi="Segoe UI" w:cs="Segoe UI"/>
+      <w:sz w:val="18"/>
+      <w:szCs w:val="18"/>
+    </w:rPr>
+  </w:style>
 </w:styles>
 </file>
 

</xml_diff>